<commit_message>
=Working on the new Graph and the tests for it...
Former-commit-id: 0fb9720f9a51e55bb5a4764252f5d3f5f9b43f62 [formerly a8a3f9a1363ff2f78abfe5298313f39dc241ae6f]
Former-commit-id: d73cc45188144e1c7246335c3241f12d81a86245
Former-commit-id: 5f23754c2f27bed4ba5dab57e1914c47380519f3
</commit_message>
<xml_diff>
--- a/Media/Task1_DeveloperDiary_7.docx
+++ b/Media/Task1_DeveloperDiary_7.docx
@@ -32,7 +32,7 @@
       <w:r>
         <w:fldChar w:fldCharType="separate"/>
       </w:r>
-      <w:hyperlink w:anchor="_Toc52977139" w:history="1">
+      <w:hyperlink w:anchor="_Toc53250494" w:history="1">
         <w:r>
           <w:rPr>
             <w:rStyle w:val="Hyperlink"/>
@@ -60,7 +60,7 @@
             <w:noProof/>
             <w:webHidden/>
           </w:rPr>
-          <w:instrText xml:space="preserve"> PAGEREF _Toc52977139 \h </w:instrText>
+          <w:instrText xml:space="preserve"> PAGEREF _Toc53250494 \h </w:instrText>
         </w:r>
         <w:r>
           <w:rPr>
@@ -105,7 +105,7 @@
           <w:szCs w:val="24"/>
         </w:rPr>
       </w:pPr>
-      <w:hyperlink w:anchor="_Toc52977140" w:history="1">
+      <w:hyperlink w:anchor="_Toc53250495" w:history="1">
         <w:r>
           <w:rPr>
             <w:rStyle w:val="Hyperlink"/>
@@ -133,7 +133,7 @@
             <w:noProof/>
             <w:webHidden/>
           </w:rPr>
-          <w:instrText xml:space="preserve"> PAGEREF _Toc52977140 \h </w:instrText>
+          <w:instrText xml:space="preserve"> PAGEREF _Toc53250495 \h </w:instrText>
         </w:r>
         <w:r>
           <w:rPr>
@@ -179,7 +179,7 @@
           <w:szCs w:val="24"/>
         </w:rPr>
       </w:pPr>
-      <w:hyperlink w:anchor="_Toc52977141" w:history="1">
+      <w:hyperlink w:anchor="_Toc53250496" w:history="1">
         <w:r>
           <w:rPr>
             <w:rStyle w:val="Hyperlink"/>
@@ -207,7 +207,7 @@
             <w:noProof/>
             <w:webHidden/>
           </w:rPr>
-          <w:instrText xml:space="preserve"> PAGEREF _Toc52977141 \h </w:instrText>
+          <w:instrText xml:space="preserve"> PAGEREF _Toc53250496 \h </w:instrText>
         </w:r>
         <w:r>
           <w:rPr>
@@ -253,7 +253,7 @@
           <w:szCs w:val="24"/>
         </w:rPr>
       </w:pPr>
-      <w:hyperlink w:anchor="_Toc52977142" w:history="1">
+      <w:hyperlink w:anchor="_Toc53250497" w:history="1">
         <w:r>
           <w:rPr>
             <w:rStyle w:val="Hyperlink"/>
@@ -281,7 +281,7 @@
             <w:noProof/>
             <w:webHidden/>
           </w:rPr>
-          <w:instrText xml:space="preserve"> PAGEREF _Toc52977142 \h </w:instrText>
+          <w:instrText xml:space="preserve"> PAGEREF _Toc53250497 \h </w:instrText>
         </w:r>
         <w:r>
           <w:rPr>
@@ -327,7 +327,7 @@
           <w:szCs w:val="24"/>
         </w:rPr>
       </w:pPr>
-      <w:hyperlink w:anchor="_Toc52977143" w:history="1">
+      <w:hyperlink w:anchor="_Toc53250498" w:history="1">
         <w:r>
           <w:rPr>
             <w:rStyle w:val="Hyperlink"/>
@@ -355,7 +355,7 @@
             <w:noProof/>
             <w:webHidden/>
           </w:rPr>
-          <w:instrText xml:space="preserve"> PAGEREF _Toc52977143 \h </w:instrText>
+          <w:instrText xml:space="preserve"> PAGEREF _Toc53250498 \h </w:instrText>
         </w:r>
         <w:r>
           <w:rPr>
@@ -401,7 +401,7 @@
           <w:szCs w:val="24"/>
         </w:rPr>
       </w:pPr>
-      <w:hyperlink w:anchor="_Toc52977144" w:history="1">
+      <w:hyperlink w:anchor="_Toc53250499" w:history="1">
         <w:r>
           <w:rPr>
             <w:rStyle w:val="Hyperlink"/>
@@ -429,7 +429,7 @@
             <w:noProof/>
             <w:webHidden/>
           </w:rPr>
-          <w:instrText xml:space="preserve"> PAGEREF _Toc52977144 \h </w:instrText>
+          <w:instrText xml:space="preserve"> PAGEREF _Toc53250499 \h </w:instrText>
         </w:r>
         <w:r>
           <w:rPr>
@@ -475,7 +475,7 @@
           <w:szCs w:val="24"/>
         </w:rPr>
       </w:pPr>
-      <w:hyperlink w:anchor="_Toc52977145" w:history="1">
+      <w:hyperlink w:anchor="_Toc53250500" w:history="1">
         <w:r>
           <w:rPr>
             <w:rStyle w:val="Hyperlink"/>
@@ -503,7 +503,7 @@
             <w:noProof/>
             <w:webHidden/>
           </w:rPr>
-          <w:instrText xml:space="preserve"> PAGEREF _Toc52977145 \h </w:instrText>
+          <w:instrText xml:space="preserve"> PAGEREF _Toc53250500 \h </w:instrText>
         </w:r>
         <w:r>
           <w:rPr>
@@ -549,7 +549,7 @@
           <w:szCs w:val="24"/>
         </w:rPr>
       </w:pPr>
-      <w:hyperlink w:anchor="_Toc52977146" w:history="1">
+      <w:hyperlink w:anchor="_Toc53250501" w:history="1">
         <w:r>
           <w:rPr>
             <w:rStyle w:val="Hyperlink"/>
@@ -577,7 +577,7 @@
             <w:noProof/>
             <w:webHidden/>
           </w:rPr>
-          <w:instrText xml:space="preserve"> PAGEREF _Toc52977146 \h </w:instrText>
+          <w:instrText xml:space="preserve"> PAGEREF _Toc53250501 \h </w:instrText>
         </w:r>
         <w:r>
           <w:rPr>
@@ -623,7 +623,7 @@
           <w:szCs w:val="24"/>
         </w:rPr>
       </w:pPr>
-      <w:hyperlink w:anchor="_Toc52977147" w:history="1">
+      <w:hyperlink w:anchor="_Toc53250502" w:history="1">
         <w:r>
           <w:rPr>
             <w:rStyle w:val="Hyperlink"/>
@@ -651,7 +651,7 @@
             <w:noProof/>
             <w:webHidden/>
           </w:rPr>
-          <w:instrText xml:space="preserve"> PAGEREF _Toc52977147 \h </w:instrText>
+          <w:instrText xml:space="preserve"> PAGEREF _Toc53250502 \h </w:instrText>
         </w:r>
         <w:r>
           <w:rPr>
@@ -697,7 +697,7 @@
           <w:szCs w:val="24"/>
         </w:rPr>
       </w:pPr>
-      <w:hyperlink w:anchor="_Toc52977148" w:history="1">
+      <w:hyperlink w:anchor="_Toc53250503" w:history="1">
         <w:r>
           <w:rPr>
             <w:rStyle w:val="Hyperlink"/>
@@ -725,7 +725,7 @@
             <w:noProof/>
             <w:webHidden/>
           </w:rPr>
-          <w:instrText xml:space="preserve"> PAGEREF _Toc52977148 \h </w:instrText>
+          <w:instrText xml:space="preserve"> PAGEREF _Toc53250503 \h </w:instrText>
         </w:r>
         <w:r>
           <w:rPr>
@@ -771,7 +771,7 @@
           <w:szCs w:val="24"/>
         </w:rPr>
       </w:pPr>
-      <w:hyperlink w:anchor="_Toc52977149" w:history="1">
+      <w:hyperlink w:anchor="_Toc53250504" w:history="1">
         <w:r>
           <w:rPr>
             <w:rStyle w:val="Hyperlink"/>
@@ -799,7 +799,7 @@
             <w:noProof/>
             <w:webHidden/>
           </w:rPr>
-          <w:instrText xml:space="preserve"> PAGEREF _Toc52977149 \h </w:instrText>
+          <w:instrText xml:space="preserve"> PAGEREF _Toc53250504 \h </w:instrText>
         </w:r>
         <w:r>
           <w:rPr>
@@ -844,30 +844,14 @@
           <w:szCs w:val="24"/>
         </w:rPr>
       </w:pPr>
-      <w:hyperlink w:anchor="_Toc52977150" w:history="1">
+      <w:hyperlink w:anchor="_Toc53250505" w:history="1">
         <w:r>
           <w:rPr>
             <w:rStyle w:val="Hyperlink"/>
             <w:rFonts w:eastAsiaTheme="majorEastAsia"/>
             <w:noProof/>
           </w:rPr>
-          <w:t>Graph:</w:t>
-        </w:r>
-        <w:r>
-          <w:rPr>
-            <w:rStyle w:val="Hyperlink"/>
-            <w:rFonts w:eastAsiaTheme="majorEastAsia"/>
-            <w:noProof/>
-          </w:rPr>
-          <w:t xml:space="preserve"> </w:t>
-        </w:r>
-        <w:r>
-          <w:rPr>
-            <w:rStyle w:val="Hyperlink"/>
-            <w:rFonts w:eastAsiaTheme="majorEastAsia"/>
-            <w:noProof/>
-          </w:rPr>
-          <w:t>reflections &amp; checks</w:t>
+          <w:t>Graph: reflections &amp; checks</w:t>
         </w:r>
         <w:r>
           <w:rPr>
@@ -888,7 +872,7 @@
             <w:noProof/>
             <w:webHidden/>
           </w:rPr>
-          <w:instrText xml:space="preserve"> PAGEREF _Toc52977150 \h </w:instrText>
+          <w:instrText xml:space="preserve"> PAGEREF _Toc53250505 \h </w:instrText>
         </w:r>
         <w:r>
           <w:rPr>
@@ -921,6 +905,154 @@
     </w:p>
     <w:p>
       <w:pPr>
+        <w:pStyle w:val="TOC3"/>
+        <w:tabs>
+          <w:tab w:val="right" w:leader="dot" w:pos="9010"/>
+        </w:tabs>
+        <w:rPr>
+          <w:rFonts w:eastAsiaTheme="minorEastAsia" w:cstheme="minorBidi"/>
+          <w:i w:val="0"/>
+          <w:iCs w:val="0"/>
+          <w:noProof/>
+          <w:sz w:val="24"/>
+          <w:szCs w:val="24"/>
+        </w:rPr>
+      </w:pPr>
+      <w:hyperlink w:anchor="_Toc53250506" w:history="1">
+        <w:r>
+          <w:rPr>
+            <w:rStyle w:val="Hyperlink"/>
+            <w:rFonts w:eastAsiaTheme="majorEastAsia"/>
+            <w:noProof/>
+          </w:rPr>
+          <w:t>Statistics of version 1.0</w:t>
+        </w:r>
+        <w:r>
+          <w:rPr>
+            <w:noProof/>
+            <w:webHidden/>
+          </w:rPr>
+          <w:tab/>
+        </w:r>
+        <w:r>
+          <w:rPr>
+            <w:noProof/>
+            <w:webHidden/>
+          </w:rPr>
+          <w:fldChar w:fldCharType="begin"/>
+        </w:r>
+        <w:r>
+          <w:rPr>
+            <w:noProof/>
+            <w:webHidden/>
+          </w:rPr>
+          <w:instrText xml:space="preserve"> PAGEREF _Toc53250506 \h </w:instrText>
+        </w:r>
+        <w:r>
+          <w:rPr>
+            <w:noProof/>
+            <w:webHidden/>
+          </w:rPr>
+        </w:r>
+        <w:r>
+          <w:rPr>
+            <w:noProof/>
+            <w:webHidden/>
+          </w:rPr>
+          <w:fldChar w:fldCharType="separate"/>
+        </w:r>
+        <w:r>
+          <w:rPr>
+            <w:noProof/>
+            <w:webHidden/>
+          </w:rPr>
+          <w:t>10</w:t>
+        </w:r>
+        <w:r>
+          <w:rPr>
+            <w:noProof/>
+            <w:webHidden/>
+          </w:rPr>
+          <w:fldChar w:fldCharType="end"/>
+        </w:r>
+      </w:hyperlink>
+    </w:p>
+    <w:p>
+      <w:pPr>
+        <w:pStyle w:val="TOC3"/>
+        <w:tabs>
+          <w:tab w:val="right" w:leader="dot" w:pos="9010"/>
+        </w:tabs>
+        <w:rPr>
+          <w:rFonts w:eastAsiaTheme="minorEastAsia" w:cstheme="minorBidi"/>
+          <w:i w:val="0"/>
+          <w:iCs w:val="0"/>
+          <w:noProof/>
+          <w:sz w:val="24"/>
+          <w:szCs w:val="24"/>
+        </w:rPr>
+      </w:pPr>
+      <w:hyperlink w:anchor="_Toc53250507" w:history="1">
+        <w:r>
+          <w:rPr>
+            <w:rStyle w:val="Hyperlink"/>
+            <w:rFonts w:eastAsiaTheme="majorEastAsia"/>
+            <w:noProof/>
+          </w:rPr>
+          <w:t>Lemmatized forms, self-loops vs edges</w:t>
+        </w:r>
+        <w:r>
+          <w:rPr>
+            <w:noProof/>
+            <w:webHidden/>
+          </w:rPr>
+          <w:tab/>
+        </w:r>
+        <w:r>
+          <w:rPr>
+            <w:noProof/>
+            <w:webHidden/>
+          </w:rPr>
+          <w:fldChar w:fldCharType="begin"/>
+        </w:r>
+        <w:r>
+          <w:rPr>
+            <w:noProof/>
+            <w:webHidden/>
+          </w:rPr>
+          <w:instrText xml:space="preserve"> PAGEREF _Toc53250507 \h </w:instrText>
+        </w:r>
+        <w:r>
+          <w:rPr>
+            <w:noProof/>
+            <w:webHidden/>
+          </w:rPr>
+        </w:r>
+        <w:r>
+          <w:rPr>
+            <w:noProof/>
+            <w:webHidden/>
+          </w:rPr>
+          <w:fldChar w:fldCharType="separate"/>
+        </w:r>
+        <w:r>
+          <w:rPr>
+            <w:noProof/>
+            <w:webHidden/>
+          </w:rPr>
+          <w:t>10</w:t>
+        </w:r>
+        <w:r>
+          <w:rPr>
+            <w:noProof/>
+            <w:webHidden/>
+          </w:rPr>
+          <w:fldChar w:fldCharType="end"/>
+        </w:r>
+      </w:hyperlink>
+    </w:p>
+    <w:p>
+      <w:pPr>
         <w:rPr>
           <w:rFonts w:asciiTheme="majorHAnsi" w:eastAsiaTheme="majorEastAsia" w:hAnsiTheme="majorHAnsi" w:cstheme="majorBidi"/>
           <w:color w:val="2F5496" w:themeColor="accent1" w:themeShade="BF"/>
@@ -945,7 +1077,7 @@
       <w:pPr>
         <w:pStyle w:val="Heading1"/>
       </w:pPr>
-      <w:bookmarkStart w:id="0" w:name="_Toc52977139"/>
+      <w:bookmarkStart w:id="0" w:name="_Toc53250494"/>
       <w:r>
         <w:t>Re-structuring</w:t>
       </w:r>
@@ -1124,6 +1256,12 @@
         </w:rPr>
         <w:t>There should be no difference in processing.</w:t>
       </w:r>
+      <w:r>
+        <w:rPr>
+          <w:lang w:val="en-US"/>
+        </w:rPr>
+        <w:t xml:space="preserve"> (In any case, it should be always processed lowercased)</w:t>
+      </w:r>
     </w:p>
     <w:p>
       <w:pPr>
@@ -1212,6 +1350,12 @@
         </w:rPr>
         <w:t>normal text and sense-labeled).</w:t>
       </w:r>
+      <w:r>
+        <w:rPr>
+          <w:lang w:val="en-US"/>
+        </w:rPr>
+        <w:t xml:space="preserve"> i.e. testing</w:t>
+      </w:r>
     </w:p>
     <w:p>
       <w:pPr>
@@ -1231,7 +1375,7 @@
       <w:pPr>
         <w:pStyle w:val="Heading2"/>
       </w:pPr>
-      <w:bookmarkStart w:id="1" w:name="_Toc52977140"/>
+      <w:bookmarkStart w:id="1" w:name="_Toc53250495"/>
       <w:r>
         <w:t>Step by step</w:t>
       </w:r>
@@ -1248,7 +1392,7 @@
       <w:pPr>
         <w:pStyle w:val="Heading3"/>
       </w:pPr>
-      <w:bookmarkStart w:id="2" w:name="_Toc52977141"/>
+      <w:bookmarkStart w:id="2" w:name="_Toc53250496"/>
       <w:r>
         <w:t>CreateGraphInput.py</w:t>
       </w:r>
@@ -1824,7 +1968,7 @@
       <w:pPr>
         <w:pStyle w:val="Heading3"/>
       </w:pPr>
-      <w:bookmarkStart w:id="3" w:name="_Toc52977142"/>
+      <w:bookmarkStart w:id="3" w:name="_Toc53250497"/>
       <w:proofErr w:type="spellStart"/>
       <w:r>
         <w:t>senselabeled_or_text</w:t>
@@ -2377,7 +2521,7 @@
       <w:pPr>
         <w:pStyle w:val="Heading3"/>
       </w:pPr>
-      <w:bookmarkStart w:id="4" w:name="_Toc52977143"/>
+      <w:bookmarkStart w:id="4" w:name="_Toc53250498"/>
       <w:r>
         <w:t>Vocabulary</w:t>
       </w:r>
@@ -4564,7 +4708,7 @@
       <w:pPr>
         <w:pStyle w:val="Heading3"/>
       </w:pPr>
-      <w:bookmarkStart w:id="5" w:name="_Toc52977144"/>
+      <w:bookmarkStart w:id="5" w:name="_Toc53250499"/>
       <w:r>
         <w:t>Compute Embeddings</w:t>
       </w:r>
@@ -5735,7 +5879,7 @@
       <w:pPr>
         <w:pStyle w:val="Heading3"/>
       </w:pPr>
-      <w:bookmarkStart w:id="6" w:name="_Toc52977145"/>
+      <w:bookmarkStart w:id="6" w:name="_Toc53250500"/>
       <w:proofErr w:type="spellStart"/>
       <w:r>
         <w:t>WordNetData</w:t>
@@ -9384,7 +9528,7 @@
       <w:pPr>
         <w:pStyle w:val="Heading3"/>
       </w:pPr>
-      <w:bookmarkStart w:id="7" w:name="_Toc52977146"/>
+      <w:bookmarkStart w:id="7" w:name="_Toc53250501"/>
       <w:r>
         <w:lastRenderedPageBreak/>
         <w:t>Synonyms</w:t>
@@ -11419,7 +11563,7 @@
       <w:pPr>
         <w:pStyle w:val="Heading3"/>
       </w:pPr>
-      <w:bookmarkStart w:id="8" w:name="_Toc52977147"/>
+      <w:bookmarkStart w:id="8" w:name="_Toc53250502"/>
       <w:r>
         <w:lastRenderedPageBreak/>
         <w:t>Graph</w:t>
@@ -14113,7 +14257,7 @@
       <w:pPr>
         <w:pStyle w:val="Heading3"/>
       </w:pPr>
-      <w:bookmarkStart w:id="9" w:name="_Toc52977148"/>
+      <w:bookmarkStart w:id="9" w:name="_Toc53250503"/>
       <w:r>
         <w:t>Graph edges</w:t>
       </w:r>
@@ -17323,7 +17467,7 @@
       <w:pPr>
         <w:pStyle w:val="Heading3"/>
       </w:pPr>
-      <w:bookmarkStart w:id="10" w:name="_Toc52977149"/>
+      <w:bookmarkStart w:id="10" w:name="_Toc53250504"/>
       <w:proofErr w:type="spellStart"/>
       <w:proofErr w:type="gramStart"/>
       <w:r>
@@ -17810,15 +17954,17 @@
           <w:color w:val="000000"/>
           <w:sz w:val="20"/>
           <w:szCs w:val="20"/>
-        </w:rPr>
-      </w:pPr>
-      <w:proofErr w:type="spellStart"/>
-      <w:r>
-        <w:rPr>
-          <w:rFonts w:ascii="Menlo" w:hAnsi="Menlo" w:cs="Menlo"/>
-          <w:color w:val="000000"/>
-          <w:sz w:val="20"/>
-          <w:szCs w:val="20"/>
+          <w:lang w:val="en-US"/>
+        </w:rPr>
+      </w:pPr>
+      <w:proofErr w:type="spellStart"/>
+      <w:r>
+        <w:rPr>
+          <w:rFonts w:ascii="Menlo" w:hAnsi="Menlo" w:cs="Menlo"/>
+          <w:color w:val="000000"/>
+          <w:sz w:val="20"/>
+          <w:szCs w:val="20"/>
+          <w:lang w:val="en-US"/>
         </w:rPr>
         <w:t>embeddings_matrix</w:t>
       </w:r>
@@ -17829,6 +17975,7 @@
           <w:color w:val="000000"/>
           <w:sz w:val="20"/>
           <w:szCs w:val="20"/>
+          <w:lang w:val="en-US"/>
         </w:rPr>
         <w:t xml:space="preserve"> = </w:t>
       </w:r>
@@ -17840,6 +17987,7 @@
           <w:color w:val="000000"/>
           <w:sz w:val="20"/>
           <w:szCs w:val="20"/>
+          <w:lang w:val="en-US"/>
         </w:rPr>
         <w:t>torch.tensor</w:t>
       </w:r>
@@ -17851,6 +17999,7 @@
           <w:color w:val="000000"/>
           <w:sz w:val="20"/>
           <w:szCs w:val="20"/>
+          <w:lang w:val="en-US"/>
         </w:rPr>
         <w:t>(</w:t>
       </w:r>
@@ -17861,6 +18010,7 @@
           <w:color w:val="000000"/>
           <w:sz w:val="20"/>
           <w:szCs w:val="20"/>
+          <w:lang w:val="en-US"/>
         </w:rPr>
         <w:t>np.load</w:t>
       </w:r>
@@ -17871,6 +18021,7 @@
           <w:color w:val="000000"/>
           <w:sz w:val="20"/>
           <w:szCs w:val="20"/>
+          <w:lang w:val="en-US"/>
         </w:rPr>
         <w:t>(</w:t>
       </w:r>
@@ -17881,6 +18032,7 @@
           <w:color w:val="000000"/>
           <w:sz w:val="20"/>
           <w:szCs w:val="20"/>
+          <w:lang w:val="en-US"/>
         </w:rPr>
         <w:t>os.path.join</w:t>
       </w:r>
@@ -17891,6 +18043,7 @@
           <w:color w:val="000000"/>
           <w:sz w:val="20"/>
           <w:szCs w:val="20"/>
+          <w:lang w:val="en-US"/>
         </w:rPr>
         <w:t>(</w:t>
       </w:r>
@@ -17901,6 +18054,7 @@
           <w:color w:val="000000"/>
           <w:sz w:val="20"/>
           <w:szCs w:val="20"/>
+          <w:lang w:val="en-US"/>
         </w:rPr>
         <w:t>inputdata_folder</w:t>
       </w:r>
@@ -17911,6 +18065,7 @@
           <w:color w:val="000000"/>
           <w:sz w:val="20"/>
           <w:szCs w:val="20"/>
+          <w:lang w:val="en-US"/>
         </w:rPr>
         <w:t xml:space="preserve">, </w:t>
       </w:r>
@@ -17921,6 +18076,7 @@
           <w:color w:val="000000"/>
           <w:sz w:val="20"/>
           <w:szCs w:val="20"/>
+          <w:lang w:val="en-US"/>
         </w:rPr>
         <w:t>single_prototypes_file</w:t>
       </w:r>
@@ -17931,6 +18087,7 @@
           <w:color w:val="000000"/>
           <w:sz w:val="20"/>
           <w:szCs w:val="20"/>
+          <w:lang w:val="en-US"/>
         </w:rPr>
         <w:t>))).to(torch.float32)</w:t>
       </w:r>
@@ -19338,6 +19495,7 @@
           <w:color w:val="000000"/>
           <w:sz w:val="20"/>
           <w:szCs w:val="20"/>
+          <w:lang w:val="en-US"/>
         </w:rPr>
       </w:pPr>
       <w:proofErr w:type="gramStart"/>
@@ -19347,6 +19505,7 @@
           <w:color w:val="000000"/>
           <w:sz w:val="20"/>
           <w:szCs w:val="20"/>
+          <w:lang w:val="en-US"/>
         </w:rPr>
         <w:t>model.to(</w:t>
       </w:r>
@@ -19357,6 +19516,7 @@
           <w:color w:val="000000"/>
           <w:sz w:val="20"/>
           <w:szCs w:val="20"/>
+          <w:lang w:val="en-US"/>
         </w:rPr>
         <w:t>DEVICE)</w:t>
       </w:r>
@@ -19375,7 +19535,7 @@
         <w:rPr>
           <w:rFonts w:ascii="Menlo" w:hAnsi="Menlo" w:cs="Menlo"/>
           <w:color w:val="000000"/>
-          <w:lang w:val="da-DK"/>
+          <w:lang w:val="en-US"/>
         </w:rPr>
       </w:pPr>
       <w:r>
@@ -19389,7 +19549,7 @@
         <w:rPr>
           <w:rFonts w:ascii="Menlo" w:hAnsi="Menlo" w:cs="Menlo"/>
           <w:color w:val="000000"/>
-          <w:lang w:val="da-DK"/>
+          <w:lang w:val="en-US"/>
         </w:rPr>
         <w:t>train_dataloader</w:t>
       </w:r>
@@ -19398,7 +19558,7 @@
         <w:rPr>
           <w:rFonts w:ascii="Menlo" w:hAnsi="Menlo" w:cs="Menlo"/>
           <w:color w:val="000000"/>
-          <w:lang w:val="da-DK"/>
+          <w:lang w:val="en-US"/>
         </w:rPr>
         <w:t xml:space="preserve">, </w:t>
       </w:r>
@@ -19407,7 +19567,7 @@
         <w:rPr>
           <w:rFonts w:ascii="Menlo" w:hAnsi="Menlo" w:cs="Menlo"/>
           <w:color w:val="000000"/>
-          <w:lang w:val="da-DK"/>
+          <w:lang w:val="en-US"/>
         </w:rPr>
         <w:t>valid_dataloader</w:t>
       </w:r>
@@ -19420,7 +19580,7 @@
         <w:rPr>
           <w:rFonts w:ascii="Menlo" w:hAnsi="Menlo" w:cs="Menlo"/>
           <w:color w:val="000000"/>
-          <w:lang w:val="da-DK"/>
+          <w:lang w:val="en-US"/>
         </w:rPr>
       </w:pPr>
     </w:p>
@@ -19641,81 +19801,90 @@
       </w:r>
     </w:p>
     <w:p>
-      <w:proofErr w:type="spellStart"/>
-      <w:r>
-        <w:t>does</w:t>
-      </w:r>
-      <w:proofErr w:type="spellEnd"/>
-      <w:r>
-        <w:t xml:space="preserve"> not </w:t>
-      </w:r>
-      <w:proofErr w:type="spellStart"/>
-      <w:r>
-        <w:t>expect</w:t>
-      </w:r>
-      <w:proofErr w:type="spellEnd"/>
-      <w:r>
+      <w:pPr>
+        <w:rPr>
+          <w:lang w:val="en-US"/>
+        </w:rPr>
+      </w:pPr>
+      <w:r>
+        <w:rPr>
+          <w:lang w:val="en-US"/>
+        </w:rPr>
+        <w:t>does not expect modifications.</w:t>
+      </w:r>
+    </w:p>
+    <w:p>
+      <w:pPr>
+        <w:rPr>
+          <w:lang w:val="en-US"/>
+        </w:rPr>
+      </w:pPr>
+    </w:p>
+    <w:p>
+      <w:pPr>
+        <w:rPr>
+          <w:lang w:val="en-US"/>
+        </w:rPr>
+      </w:pPr>
+    </w:p>
+    <w:p>
+      <w:pPr>
+        <w:rPr>
+          <w:lang w:val="en-US"/>
+        </w:rPr>
+      </w:pPr>
+    </w:p>
+    <w:p>
+      <w:pPr>
+        <w:rPr>
+          <w:lang w:val="en-US"/>
+        </w:rPr>
+      </w:pPr>
+    </w:p>
+    <w:p>
+      <w:pPr>
+        <w:pStyle w:val="Heading2"/>
+      </w:pPr>
+      <w:bookmarkStart w:id="11" w:name="_Toc53250505"/>
+      <w:r>
+        <w:lastRenderedPageBreak/>
+        <w:t>Graph: reflections &amp; checks</w:t>
+      </w:r>
+      <w:bookmarkEnd w:id="11"/>
+    </w:p>
+    <w:p>
+      <w:pPr>
+        <w:rPr>
+          <w:lang w:val="en-US"/>
+        </w:rPr>
+      </w:pPr>
+    </w:p>
+    <w:p>
+      <w:pPr>
+        <w:rPr>
+          <w:lang w:val="en-US"/>
+        </w:rPr>
+      </w:pPr>
+      <w:r>
+        <w:rPr>
+          <w:lang w:val="en-US"/>
+        </w:rPr>
+        <w:t xml:space="preserve">In the current version all the </w:t>
+      </w:r>
+      <w:proofErr w:type="spellStart"/>
+      <w:r>
+        <w:rPr>
+          <w:lang w:val="en-US"/>
+        </w:rPr>
+        <w:t>globals</w:t>
+      </w:r>
+      <w:proofErr w:type="spellEnd"/>
+      <w:r>
+        <w:rPr>
+          <w:lang w:val="en-US"/>
+        </w:rPr>
         <w:t xml:space="preserve"> </w:t>
       </w:r>
-      <w:proofErr w:type="spellStart"/>
-      <w:r>
-        <w:t>modifications</w:t>
-      </w:r>
-      <w:proofErr w:type="spellEnd"/>
-      <w:r>
-        <w:t>.</w:t>
-      </w:r>
-    </w:p>
-    <w:p/>
-    <w:p/>
-    <w:p/>
-    <w:p/>
-    <w:p>
-      <w:pPr>
-        <w:pStyle w:val="Heading2"/>
-      </w:pPr>
-      <w:bookmarkStart w:id="11" w:name="_Toc52977150"/>
-      <w:r>
-        <w:lastRenderedPageBreak/>
-        <w:t xml:space="preserve">Graph: </w:t>
-      </w:r>
-      <w:proofErr w:type="spellStart"/>
-      <w:r>
-        <w:t>reflections</w:t>
-      </w:r>
-      <w:proofErr w:type="spellEnd"/>
-      <w:r>
-        <w:t xml:space="preserve"> &amp; checks</w:t>
-      </w:r>
-      <w:bookmarkEnd w:id="11"/>
-    </w:p>
-    <w:p/>
-    <w:p>
-      <w:pPr>
-        <w:rPr>
-          <w:lang w:val="en-US"/>
-        </w:rPr>
-      </w:pPr>
-      <w:r>
-        <w:rPr>
-          <w:lang w:val="en-US"/>
-        </w:rPr>
-        <w:t xml:space="preserve">In the current version all the </w:t>
-      </w:r>
-      <w:proofErr w:type="spellStart"/>
-      <w:r>
-        <w:rPr>
-          <w:lang w:val="en-US"/>
-        </w:rPr>
-        <w:t>globals</w:t>
-      </w:r>
-      <w:proofErr w:type="spellEnd"/>
-      <w:r>
-        <w:rPr>
-          <w:lang w:val="en-US"/>
-        </w:rPr>
-        <w:t xml:space="preserve"> </w:t>
-      </w:r>
       <w:r>
         <w:rPr>
           <w:lang w:val="en-US"/>
@@ -19748,9 +19917,11 @@
       <w:pPr>
         <w:pStyle w:val="Heading3"/>
       </w:pPr>
+      <w:bookmarkStart w:id="12" w:name="_Toc53250506"/>
       <w:r>
         <w:t>Statistics of version 1.0</w:t>
       </w:r>
+      <w:bookmarkEnd w:id="12"/>
     </w:p>
     <w:p>
       <w:pPr>
@@ -21621,9 +21792,11 @@
       <w:pPr>
         <w:pStyle w:val="Heading3"/>
       </w:pPr>
+      <w:bookmarkStart w:id="13" w:name="_Toc53250507"/>
       <w:r>
         <w:t>Lemmatized forms, self-loops vs edges</w:t>
       </w:r>
+      <w:bookmarkEnd w:id="13"/>
     </w:p>
     <w:p>
       <w:pPr>
@@ -21911,7 +22084,19 @@
         <w:rPr>
           <w:lang w:val="en-US"/>
         </w:rPr>
-        <w:t xml:space="preserve">connected the lemmatized forms through a new edge type, “lemmatized”, that leads from said --to--&gt; </w:t>
+        <w:t xml:space="preserve">connected the </w:t>
+      </w:r>
+      <w:r>
+        <w:rPr>
+          <w:lang w:val="en-US"/>
+        </w:rPr>
+        <w:t>inflected</w:t>
+      </w:r>
+      <w:r>
+        <w:rPr>
+          <w:lang w:val="en-US"/>
+        </w:rPr>
+        <w:t xml:space="preserve"> forms through a new edge type, “lemmatized”, that leads from said --to--&gt; </w:t>
       </w:r>
       <w:proofErr w:type="gramStart"/>
       <w:r>
@@ -21928,443 +22113,3095 @@
           <w:lang w:val="en-US"/>
         </w:rPr>
       </w:pPr>
-      <w:bookmarkStart w:id="12" w:name="_GoBack"/>
-      <w:bookmarkEnd w:id="12"/>
-    </w:p>
-    <w:p>
-      <w:pPr>
-        <w:rPr>
-          <w:lang w:val="en-US"/>
-        </w:rPr>
-      </w:pPr>
-    </w:p>
-    <w:p>
-      <w:pPr>
-        <w:pStyle w:val="HTMLPreformatted"/>
-        <w:shd w:val="clear" w:color="auto" w:fill="FFFFFF"/>
-        <w:ind w:left="680"/>
-        <w:rPr>
-          <w:rFonts w:ascii="Menlo" w:hAnsi="Menlo" w:cs="Menlo"/>
-          <w:color w:val="000000"/>
-          <w:lang w:val="en-US"/>
-        </w:rPr>
-      </w:pPr>
-    </w:p>
-    <w:p>
-      <w:pPr>
-        <w:shd w:val="clear" w:color="auto" w:fill="FFFFFF"/>
-        <w:tabs>
-          <w:tab w:val="left" w:pos="916"/>
-          <w:tab w:val="left" w:pos="1832"/>
-          <w:tab w:val="left" w:pos="2748"/>
-          <w:tab w:val="left" w:pos="3664"/>
-          <w:tab w:val="left" w:pos="4580"/>
-          <w:tab w:val="left" w:pos="5496"/>
-          <w:tab w:val="left" w:pos="6412"/>
-          <w:tab w:val="left" w:pos="7328"/>
-          <w:tab w:val="left" w:pos="8244"/>
-          <w:tab w:val="left" w:pos="9160"/>
-          <w:tab w:val="left" w:pos="10076"/>
-          <w:tab w:val="left" w:pos="10992"/>
-          <w:tab w:val="left" w:pos="11908"/>
-          <w:tab w:val="left" w:pos="12824"/>
-          <w:tab w:val="left" w:pos="13740"/>
-          <w:tab w:val="left" w:pos="14656"/>
-        </w:tabs>
-        <w:rPr>
-          <w:rFonts w:ascii="Menlo" w:hAnsi="Menlo" w:cs="Menlo"/>
-          <w:color w:val="000000"/>
-          <w:sz w:val="20"/>
-          <w:szCs w:val="20"/>
-          <w:lang w:val="en-US"/>
-        </w:rPr>
-      </w:pPr>
-    </w:p>
-    <w:p>
-      <w:pPr>
-        <w:shd w:val="clear" w:color="auto" w:fill="FFFFFF"/>
-        <w:tabs>
-          <w:tab w:val="left" w:pos="916"/>
-          <w:tab w:val="left" w:pos="1832"/>
-          <w:tab w:val="left" w:pos="2748"/>
-          <w:tab w:val="left" w:pos="3664"/>
-          <w:tab w:val="left" w:pos="4580"/>
-          <w:tab w:val="left" w:pos="5496"/>
-          <w:tab w:val="left" w:pos="6412"/>
-          <w:tab w:val="left" w:pos="7328"/>
-          <w:tab w:val="left" w:pos="8244"/>
-          <w:tab w:val="left" w:pos="9160"/>
-          <w:tab w:val="left" w:pos="10076"/>
-          <w:tab w:val="left" w:pos="10992"/>
-          <w:tab w:val="left" w:pos="11908"/>
-          <w:tab w:val="left" w:pos="12824"/>
-          <w:tab w:val="left" w:pos="13740"/>
-          <w:tab w:val="left" w:pos="14656"/>
-        </w:tabs>
-        <w:rPr>
-          <w:rFonts w:ascii="Menlo" w:hAnsi="Menlo" w:cs="Menlo"/>
-          <w:color w:val="000000"/>
-          <w:sz w:val="20"/>
-          <w:szCs w:val="20"/>
-          <w:lang w:val="en-US"/>
-        </w:rPr>
-      </w:pPr>
-    </w:p>
-    <w:p>
-      <w:pPr>
-        <w:shd w:val="clear" w:color="auto" w:fill="FFFFFF"/>
-        <w:tabs>
-          <w:tab w:val="left" w:pos="916"/>
-          <w:tab w:val="left" w:pos="1832"/>
-          <w:tab w:val="left" w:pos="2748"/>
-          <w:tab w:val="left" w:pos="3664"/>
-          <w:tab w:val="left" w:pos="4580"/>
-          <w:tab w:val="left" w:pos="5496"/>
-          <w:tab w:val="left" w:pos="6412"/>
-          <w:tab w:val="left" w:pos="7328"/>
-          <w:tab w:val="left" w:pos="8244"/>
-          <w:tab w:val="left" w:pos="9160"/>
-          <w:tab w:val="left" w:pos="10076"/>
-          <w:tab w:val="left" w:pos="10992"/>
-          <w:tab w:val="left" w:pos="11908"/>
-          <w:tab w:val="left" w:pos="12824"/>
-          <w:tab w:val="left" w:pos="13740"/>
-          <w:tab w:val="left" w:pos="14656"/>
-        </w:tabs>
-        <w:rPr>
-          <w:rFonts w:ascii="Menlo" w:hAnsi="Menlo" w:cs="Menlo"/>
-          <w:color w:val="000000"/>
-          <w:sz w:val="20"/>
-          <w:szCs w:val="20"/>
-          <w:lang w:val="en-US"/>
-        </w:rPr>
-      </w:pPr>
-    </w:p>
-    <w:p>
-      <w:pPr>
-        <w:shd w:val="clear" w:color="auto" w:fill="FFFFFF"/>
-        <w:tabs>
-          <w:tab w:val="left" w:pos="916"/>
-          <w:tab w:val="left" w:pos="1832"/>
-          <w:tab w:val="left" w:pos="2748"/>
-          <w:tab w:val="left" w:pos="3664"/>
-          <w:tab w:val="left" w:pos="4580"/>
-          <w:tab w:val="left" w:pos="5496"/>
-          <w:tab w:val="left" w:pos="6412"/>
-          <w:tab w:val="left" w:pos="7328"/>
-          <w:tab w:val="left" w:pos="8244"/>
-          <w:tab w:val="left" w:pos="9160"/>
-          <w:tab w:val="left" w:pos="10076"/>
-          <w:tab w:val="left" w:pos="10992"/>
-          <w:tab w:val="left" w:pos="11908"/>
-          <w:tab w:val="left" w:pos="12824"/>
-          <w:tab w:val="left" w:pos="13740"/>
-          <w:tab w:val="left" w:pos="14656"/>
-        </w:tabs>
-        <w:rPr>
-          <w:rFonts w:ascii="Menlo" w:hAnsi="Menlo" w:cs="Menlo"/>
-          <w:color w:val="000000"/>
-          <w:sz w:val="20"/>
-          <w:szCs w:val="20"/>
-          <w:lang w:val="en-US"/>
-        </w:rPr>
-      </w:pPr>
-    </w:p>
-    <w:p>
-      <w:pPr>
-        <w:shd w:val="clear" w:color="auto" w:fill="FFFFFF"/>
-        <w:tabs>
-          <w:tab w:val="left" w:pos="916"/>
-          <w:tab w:val="left" w:pos="1832"/>
-          <w:tab w:val="left" w:pos="2748"/>
-          <w:tab w:val="left" w:pos="3664"/>
-          <w:tab w:val="left" w:pos="4580"/>
-          <w:tab w:val="left" w:pos="5496"/>
-          <w:tab w:val="left" w:pos="6412"/>
-          <w:tab w:val="left" w:pos="7328"/>
-          <w:tab w:val="left" w:pos="8244"/>
-          <w:tab w:val="left" w:pos="9160"/>
-          <w:tab w:val="left" w:pos="10076"/>
-          <w:tab w:val="left" w:pos="10992"/>
-          <w:tab w:val="left" w:pos="11908"/>
-          <w:tab w:val="left" w:pos="12824"/>
-          <w:tab w:val="left" w:pos="13740"/>
-          <w:tab w:val="left" w:pos="14656"/>
-        </w:tabs>
-        <w:rPr>
-          <w:rFonts w:ascii="Menlo" w:hAnsi="Menlo" w:cs="Menlo"/>
-          <w:color w:val="000000"/>
-          <w:sz w:val="20"/>
-          <w:szCs w:val="20"/>
-          <w:lang w:val="en-US"/>
-        </w:rPr>
-      </w:pPr>
-    </w:p>
-    <w:p>
-      <w:pPr>
-        <w:pStyle w:val="HTMLPreformatted"/>
-        <w:shd w:val="clear" w:color="auto" w:fill="FFFFFF"/>
-        <w:rPr>
-          <w:rFonts w:ascii="Menlo" w:hAnsi="Menlo" w:cs="Menlo"/>
-          <w:color w:val="000000"/>
-          <w:lang w:val="en-US"/>
-        </w:rPr>
-      </w:pPr>
-    </w:p>
-    <w:p>
-      <w:pPr>
-        <w:pStyle w:val="HTMLPreformatted"/>
-        <w:shd w:val="clear" w:color="auto" w:fill="FFFFFF"/>
-        <w:rPr>
-          <w:rFonts w:ascii="Menlo" w:hAnsi="Menlo" w:cs="Menlo"/>
-          <w:color w:val="000000"/>
-          <w:lang w:val="en-US"/>
-        </w:rPr>
-      </w:pPr>
-    </w:p>
-    <w:p>
-      <w:pPr>
-        <w:pStyle w:val="HTMLPreformatted"/>
-        <w:shd w:val="clear" w:color="auto" w:fill="FFFFFF"/>
-        <w:rPr>
-          <w:rFonts w:ascii="Menlo" w:hAnsi="Menlo" w:cs="Menlo"/>
-          <w:color w:val="000000"/>
-          <w:lang w:val="en-US"/>
-        </w:rPr>
-      </w:pPr>
-    </w:p>
-    <w:p>
-      <w:pPr>
-        <w:shd w:val="clear" w:color="auto" w:fill="FFFFFF"/>
-        <w:tabs>
-          <w:tab w:val="left" w:pos="916"/>
-          <w:tab w:val="left" w:pos="1832"/>
-          <w:tab w:val="left" w:pos="2748"/>
-          <w:tab w:val="left" w:pos="3664"/>
-          <w:tab w:val="left" w:pos="4580"/>
-          <w:tab w:val="left" w:pos="5496"/>
-          <w:tab w:val="left" w:pos="6412"/>
-          <w:tab w:val="left" w:pos="7328"/>
-          <w:tab w:val="left" w:pos="8244"/>
-          <w:tab w:val="left" w:pos="9160"/>
-          <w:tab w:val="left" w:pos="10076"/>
-          <w:tab w:val="left" w:pos="10992"/>
-          <w:tab w:val="left" w:pos="11908"/>
-          <w:tab w:val="left" w:pos="12824"/>
-          <w:tab w:val="left" w:pos="13740"/>
-          <w:tab w:val="left" w:pos="14656"/>
-        </w:tabs>
-        <w:rPr>
-          <w:rFonts w:ascii="Menlo" w:hAnsi="Menlo" w:cs="Menlo"/>
-          <w:color w:val="000000"/>
-          <w:sz w:val="20"/>
-          <w:szCs w:val="20"/>
-          <w:lang w:val="en-US"/>
-        </w:rPr>
-      </w:pPr>
-    </w:p>
-    <w:p>
-      <w:pPr>
-        <w:rPr>
-          <w:lang w:val="en-US"/>
-        </w:rPr>
-      </w:pPr>
-    </w:p>
-    <w:p>
-      <w:pPr>
-        <w:rPr>
-          <w:lang w:val="en-GB"/>
-        </w:rPr>
-      </w:pPr>
-    </w:p>
-    <w:p>
-      <w:pPr>
-        <w:rPr>
-          <w:lang w:val="en-GB"/>
-        </w:rPr>
-      </w:pPr>
-    </w:p>
-    <w:p>
-      <w:pPr>
-        <w:shd w:val="clear" w:color="auto" w:fill="FFFFFF"/>
-        <w:tabs>
-          <w:tab w:val="left" w:pos="916"/>
-          <w:tab w:val="left" w:pos="1832"/>
-          <w:tab w:val="left" w:pos="2748"/>
-          <w:tab w:val="left" w:pos="3664"/>
-          <w:tab w:val="left" w:pos="4580"/>
-          <w:tab w:val="left" w:pos="5496"/>
-          <w:tab w:val="left" w:pos="6412"/>
-          <w:tab w:val="left" w:pos="7328"/>
-          <w:tab w:val="left" w:pos="8244"/>
-          <w:tab w:val="left" w:pos="9160"/>
-          <w:tab w:val="left" w:pos="10076"/>
-          <w:tab w:val="left" w:pos="10992"/>
-          <w:tab w:val="left" w:pos="11908"/>
-          <w:tab w:val="left" w:pos="12824"/>
-          <w:tab w:val="left" w:pos="13740"/>
-          <w:tab w:val="left" w:pos="14656"/>
-        </w:tabs>
-        <w:rPr>
-          <w:color w:val="000000"/>
-          <w:lang w:val="en-US"/>
-        </w:rPr>
-      </w:pPr>
-    </w:p>
-    <w:p>
-      <w:pPr>
-        <w:shd w:val="clear" w:color="auto" w:fill="FFFFFF"/>
-        <w:tabs>
-          <w:tab w:val="left" w:pos="916"/>
-          <w:tab w:val="left" w:pos="1832"/>
-          <w:tab w:val="left" w:pos="2748"/>
-          <w:tab w:val="left" w:pos="3664"/>
-          <w:tab w:val="left" w:pos="4580"/>
-          <w:tab w:val="left" w:pos="5496"/>
-          <w:tab w:val="left" w:pos="6412"/>
-          <w:tab w:val="left" w:pos="7328"/>
-          <w:tab w:val="left" w:pos="8244"/>
-          <w:tab w:val="left" w:pos="9160"/>
-          <w:tab w:val="left" w:pos="10076"/>
-          <w:tab w:val="left" w:pos="10992"/>
-          <w:tab w:val="left" w:pos="11908"/>
-          <w:tab w:val="left" w:pos="12824"/>
-          <w:tab w:val="left" w:pos="13740"/>
-          <w:tab w:val="left" w:pos="14656"/>
-        </w:tabs>
-        <w:rPr>
-          <w:color w:val="000000"/>
-          <w:lang w:val="en-US"/>
-        </w:rPr>
-      </w:pPr>
-    </w:p>
-    <w:p>
-      <w:pPr>
-        <w:rPr>
-          <w:lang w:val="en-US"/>
-        </w:rPr>
-      </w:pPr>
-    </w:p>
-    <w:p>
-      <w:pPr>
-        <w:rPr>
-          <w:lang w:val="en-US"/>
-        </w:rPr>
-      </w:pPr>
-    </w:p>
-    <w:p>
-      <w:pPr>
-        <w:rPr>
-          <w:lang w:val="en-US"/>
-        </w:rPr>
-      </w:pPr>
-    </w:p>
-    <w:p>
-      <w:pPr>
-        <w:rPr>
-          <w:lang w:val="en-GB"/>
-        </w:rPr>
-      </w:pPr>
-    </w:p>
-    <w:p>
-      <w:pPr>
-        <w:tabs>
-          <w:tab w:val="left" w:pos="1893"/>
-        </w:tabs>
-        <w:rPr>
-          <w:lang w:val="en-GB"/>
-        </w:rPr>
-      </w:pPr>
-      <w:r>
-        <w:rPr>
-          <w:lang w:val="en-GB"/>
-        </w:rPr>
-        <w:tab/>
-      </w:r>
-    </w:p>
-    <w:p>
-      <w:pPr>
-        <w:rPr>
-          <w:lang w:val="en-GB"/>
-        </w:rPr>
-      </w:pPr>
-    </w:p>
-    <w:p>
-      <w:pPr>
-        <w:shd w:val="clear" w:color="auto" w:fill="FFFFFF"/>
-        <w:tabs>
-          <w:tab w:val="left" w:pos="916"/>
-          <w:tab w:val="left" w:pos="1832"/>
-          <w:tab w:val="left" w:pos="2748"/>
-          <w:tab w:val="left" w:pos="3664"/>
-          <w:tab w:val="left" w:pos="4580"/>
-          <w:tab w:val="left" w:pos="5496"/>
-          <w:tab w:val="left" w:pos="6412"/>
-          <w:tab w:val="left" w:pos="7328"/>
-          <w:tab w:val="left" w:pos="8244"/>
-          <w:tab w:val="left" w:pos="9160"/>
-          <w:tab w:val="left" w:pos="10076"/>
-          <w:tab w:val="left" w:pos="10992"/>
-          <w:tab w:val="left" w:pos="11908"/>
-          <w:tab w:val="left" w:pos="12824"/>
-          <w:tab w:val="left" w:pos="13740"/>
-          <w:tab w:val="left" w:pos="14656"/>
-        </w:tabs>
-        <w:rPr>
-          <w:rFonts w:ascii="Menlo" w:hAnsi="Menlo" w:cs="Menlo"/>
-          <w:color w:val="000000"/>
-          <w:sz w:val="20"/>
-          <w:szCs w:val="20"/>
-          <w:lang w:val="en-US"/>
-        </w:rPr>
-      </w:pPr>
-    </w:p>
-    <w:p>
-      <w:pPr>
-        <w:rPr>
-          <w:lang w:val="en-US"/>
-        </w:rPr>
-      </w:pPr>
-    </w:p>
-    <w:p>
-      <w:pPr>
-        <w:rPr>
-          <w:lang w:val="en-US"/>
-        </w:rPr>
-      </w:pPr>
+    </w:p>
+    <w:p>
+      <w:pPr>
+        <w:rPr>
+          <w:lang w:val="en-US"/>
+        </w:rPr>
+      </w:pPr>
+    </w:p>
+    <w:p>
+      <w:pPr>
+        <w:pStyle w:val="Heading3"/>
+      </w:pPr>
+      <w:r>
+        <w:t>Statistics</w:t>
+      </w:r>
+      <w:r>
+        <w:t>,</w:t>
+      </w:r>
+      <w:r>
+        <w:t xml:space="preserve"> version 1.</w:t>
+      </w:r>
+      <w:r>
+        <w:t>1</w:t>
+      </w:r>
+    </w:p>
+    <w:p>
+      <w:pPr>
+        <w:rPr>
+          <w:lang w:val="en-US"/>
+        </w:rPr>
+      </w:pPr>
+    </w:p>
+    <w:p>
+      <w:pPr>
+        <w:rPr>
+          <w:lang w:val="en-US"/>
+        </w:rPr>
+      </w:pPr>
+      <w:r>
+        <w:rPr>
+          <w:lang w:val="en-US"/>
+        </w:rPr>
+        <w:t>O</w:t>
+      </w:r>
+      <w:r>
+        <w:rPr>
+          <w:lang w:val="en-US"/>
+        </w:rPr>
+        <w:t xml:space="preserve">n </w:t>
+      </w:r>
+      <w:proofErr w:type="spellStart"/>
+      <w:r>
+        <w:rPr>
+          <w:b/>
+          <w:bCs/>
+          <w:lang w:val="en-US"/>
+        </w:rPr>
+        <w:t>SemCor</w:t>
+      </w:r>
+      <w:proofErr w:type="spellEnd"/>
+      <w:r>
+        <w:rPr>
+          <w:lang w:val="en-US"/>
+        </w:rPr>
+        <w:t>:</w:t>
+      </w:r>
+    </w:p>
+    <w:p>
+      <w:pPr>
+        <w:rPr>
+          <w:lang w:val="en-US"/>
+        </w:rPr>
+      </w:pPr>
+    </w:p>
+    <w:p>
+      <w:pPr>
+        <w:rPr>
+          <w:lang w:val="en-US"/>
+        </w:rPr>
+      </w:pPr>
+      <w:proofErr w:type="gramStart"/>
+      <w:r>
+        <w:rPr>
+          <w:lang w:val="en-US"/>
+        </w:rPr>
+        <w:t>INFO :</w:t>
+      </w:r>
+      <w:proofErr w:type="gramEnd"/>
       <w:r>
         <w:rPr>
           <w:lang w:val="en-US"/>
         </w:rPr>
         <w:t xml:space="preserve"> </w:t>
       </w:r>
-    </w:p>
-    <w:p>
-      <w:pPr>
-        <w:shd w:val="clear" w:color="auto" w:fill="FFFFFF"/>
-        <w:tabs>
-          <w:tab w:val="left" w:pos="916"/>
-          <w:tab w:val="left" w:pos="1832"/>
-          <w:tab w:val="left" w:pos="2748"/>
-          <w:tab w:val="left" w:pos="3664"/>
-          <w:tab w:val="left" w:pos="4580"/>
-          <w:tab w:val="left" w:pos="5496"/>
-          <w:tab w:val="left" w:pos="6412"/>
-          <w:tab w:val="left" w:pos="7328"/>
-          <w:tab w:val="left" w:pos="8244"/>
-          <w:tab w:val="left" w:pos="9160"/>
-          <w:tab w:val="left" w:pos="10076"/>
-          <w:tab w:val="left" w:pos="10992"/>
-          <w:tab w:val="left" w:pos="11908"/>
-          <w:tab w:val="left" w:pos="12824"/>
-          <w:tab w:val="left" w:pos="13740"/>
-          <w:tab w:val="left" w:pos="14656"/>
-        </w:tabs>
-        <w:rPr>
-          <w:rFonts w:ascii="Menlo" w:hAnsi="Menlo" w:cs="Menlo"/>
-          <w:color w:val="000000"/>
-          <w:sz w:val="20"/>
-          <w:szCs w:val="20"/>
+      <w:proofErr w:type="spellStart"/>
+      <w:r>
+        <w:rPr>
+          <w:lang w:val="en-US"/>
+        </w:rPr>
+        <w:t>X_senses.shape</w:t>
+      </w:r>
+      <w:proofErr w:type="spellEnd"/>
+      <w:r>
+        <w:rPr>
+          <w:lang w:val="en-US"/>
+        </w:rPr>
+        <w:t>=</w:t>
+      </w:r>
+      <w:proofErr w:type="spellStart"/>
+      <w:r>
+        <w:rPr>
+          <w:lang w:val="en-US"/>
+        </w:rPr>
+        <w:t>torch.Size</w:t>
+      </w:r>
+      <w:proofErr w:type="spellEnd"/>
+      <w:r>
+        <w:rPr>
+          <w:lang w:val="en-US"/>
+        </w:rPr>
+        <w:t>([</w:t>
+      </w:r>
+      <w:r>
+        <w:rPr>
+          <w:b/>
+          <w:bCs/>
+          <w:lang w:val="en-US"/>
+        </w:rPr>
+        <w:t>40095</w:t>
+      </w:r>
+      <w:r>
+        <w:rPr>
+          <w:lang w:val="en-US"/>
+        </w:rPr>
+        <w:t>, 300])</w:t>
+      </w:r>
+    </w:p>
+    <w:p>
+      <w:pPr>
+        <w:rPr>
+          <w:lang w:val="en-US"/>
+        </w:rPr>
+      </w:pPr>
+      <w:proofErr w:type="gramStart"/>
+      <w:r>
+        <w:rPr>
+          <w:lang w:val="en-US"/>
+        </w:rPr>
+        <w:t>INFO :</w:t>
+      </w:r>
+      <w:proofErr w:type="gramEnd"/>
+      <w:r>
+        <w:rPr>
+          <w:lang w:val="en-US"/>
+        </w:rPr>
+        <w:t xml:space="preserve"> </w:t>
+      </w:r>
+      <w:proofErr w:type="spellStart"/>
+      <w:r>
+        <w:rPr>
+          <w:lang w:val="en-US"/>
+        </w:rPr>
+        <w:t>X_globals.shape</w:t>
+      </w:r>
+      <w:proofErr w:type="spellEnd"/>
+      <w:r>
+        <w:rPr>
+          <w:lang w:val="en-US"/>
+        </w:rPr>
+        <w:t>=</w:t>
+      </w:r>
+      <w:proofErr w:type="spellStart"/>
+      <w:r>
+        <w:rPr>
+          <w:lang w:val="en-US"/>
+        </w:rPr>
+        <w:t>torch.Size</w:t>
+      </w:r>
+      <w:proofErr w:type="spellEnd"/>
+      <w:r>
+        <w:rPr>
+          <w:lang w:val="en-US"/>
+        </w:rPr>
+        <w:t>([</w:t>
+      </w:r>
+      <w:r>
+        <w:rPr>
+          <w:b/>
+          <w:bCs/>
+          <w:lang w:val="en-US"/>
+        </w:rPr>
+        <w:t>24689</w:t>
+      </w:r>
+      <w:r>
+        <w:rPr>
+          <w:lang w:val="en-US"/>
+        </w:rPr>
+        <w:t>, 300])</w:t>
+      </w:r>
+    </w:p>
+    <w:p>
+      <w:pPr>
+        <w:rPr>
+          <w:lang w:val="en-US"/>
+        </w:rPr>
+      </w:pPr>
+      <w:proofErr w:type="gramStart"/>
+      <w:r>
+        <w:rPr>
+          <w:lang w:val="en-US"/>
+        </w:rPr>
+        <w:t>INFO :</w:t>
+      </w:r>
+      <w:proofErr w:type="gramEnd"/>
+      <w:r>
+        <w:rPr>
+          <w:lang w:val="en-US"/>
+        </w:rPr>
+        <w:t xml:space="preserve"> </w:t>
+      </w:r>
+      <w:proofErr w:type="spellStart"/>
+      <w:r>
+        <w:rPr>
+          <w:lang w:val="en-US"/>
+        </w:rPr>
+        <w:t>X_definitions.shape</w:t>
+      </w:r>
+      <w:proofErr w:type="spellEnd"/>
+      <w:r>
+        <w:rPr>
+          <w:lang w:val="en-US"/>
+        </w:rPr>
+        <w:t>=</w:t>
+      </w:r>
+      <w:proofErr w:type="spellStart"/>
+      <w:r>
+        <w:rPr>
+          <w:lang w:val="en-US"/>
+        </w:rPr>
+        <w:t>torch.Size</w:t>
+      </w:r>
+      <w:proofErr w:type="spellEnd"/>
+      <w:r>
+        <w:rPr>
+          <w:lang w:val="en-US"/>
+        </w:rPr>
+        <w:t>([33568, 300])</w:t>
+      </w:r>
+    </w:p>
+    <w:p>
+      <w:pPr>
+        <w:rPr>
+          <w:lang w:val="en-US"/>
+        </w:rPr>
+      </w:pPr>
+      <w:proofErr w:type="gramStart"/>
+      <w:r>
+        <w:rPr>
+          <w:lang w:val="en-US"/>
+        </w:rPr>
+        <w:t>INFO :</w:t>
+      </w:r>
+      <w:proofErr w:type="gramEnd"/>
+      <w:r>
+        <w:rPr>
+          <w:lang w:val="en-US"/>
+        </w:rPr>
+        <w:t xml:space="preserve"> </w:t>
+      </w:r>
+      <w:proofErr w:type="spellStart"/>
+      <w:r>
+        <w:rPr>
+          <w:lang w:val="en-US"/>
+        </w:rPr>
+        <w:t>X_examples.shape</w:t>
+      </w:r>
+      <w:proofErr w:type="spellEnd"/>
+      <w:r>
+        <w:rPr>
+          <w:lang w:val="en-US"/>
+        </w:rPr>
+        <w:t>=</w:t>
+      </w:r>
+      <w:proofErr w:type="spellStart"/>
+      <w:r>
+        <w:rPr>
+          <w:lang w:val="en-US"/>
+        </w:rPr>
+        <w:t>torch.Size</w:t>
+      </w:r>
+      <w:proofErr w:type="spellEnd"/>
+      <w:r>
+        <w:rPr>
+          <w:lang w:val="en-US"/>
+        </w:rPr>
+        <w:t>([29585, 300])</w:t>
+      </w:r>
+    </w:p>
+    <w:p>
+      <w:pPr>
+        <w:rPr>
+          <w:lang w:val="en-US"/>
+        </w:rPr>
+      </w:pPr>
+    </w:p>
+    <w:p>
+      <w:pPr>
+        <w:rPr>
+          <w:lang w:val="en-US"/>
+        </w:rPr>
+      </w:pPr>
+      <w:r>
+        <w:rPr>
+          <w:lang w:val="en-US"/>
+        </w:rPr>
+        <w:t>Graph ranges = 0, senses</w:t>
+      </w:r>
+      <w:r>
+        <w:rPr>
+          <w:lang w:val="en-US"/>
+        </w:rPr>
+        <w:t>;</w:t>
+      </w:r>
+      <w:r>
+        <w:rPr>
+          <w:lang w:val="en-US"/>
+        </w:rPr>
+        <w:t xml:space="preserve"> 40095, </w:t>
+      </w:r>
+      <w:proofErr w:type="spellStart"/>
+      <w:r>
+        <w:rPr>
+          <w:lang w:val="en-US"/>
+        </w:rPr>
+        <w:t>globals</w:t>
+      </w:r>
+      <w:proofErr w:type="spellEnd"/>
+      <w:r>
+        <w:rPr>
+          <w:lang w:val="en-US"/>
+        </w:rPr>
+        <w:t>;</w:t>
+      </w:r>
+      <w:r>
+        <w:rPr>
+          <w:lang w:val="en-US"/>
+        </w:rPr>
+        <w:t xml:space="preserve"> </w:t>
+      </w:r>
+      <w:r>
+        <w:rPr>
+          <w:lang w:val="en-US"/>
+        </w:rPr>
+        <w:t>64784,</w:t>
+      </w:r>
+      <w:r>
+        <w:rPr>
+          <w:lang w:val="en-US"/>
+        </w:rPr>
+        <w:t xml:space="preserve"> definitions</w:t>
+      </w:r>
+      <w:r>
+        <w:rPr>
+          <w:lang w:val="en-US"/>
+        </w:rPr>
+        <w:t>;</w:t>
+      </w:r>
+      <w:r>
+        <w:rPr>
+          <w:lang w:val="en-US"/>
+        </w:rPr>
+        <w:t xml:space="preserve"> </w:t>
+      </w:r>
+      <w:r>
+        <w:rPr>
+          <w:lang w:val="en-US"/>
+        </w:rPr>
+        <w:t>98352</w:t>
+      </w:r>
+      <w:r>
+        <w:rPr>
+          <w:lang w:val="en-US"/>
+        </w:rPr>
+        <w:t>, examples</w:t>
+      </w:r>
+      <w:r>
+        <w:rPr>
+          <w:lang w:val="en-US"/>
+        </w:rPr>
+        <w:t>;</w:t>
+      </w:r>
+      <w:r>
+        <w:rPr>
+          <w:lang w:val="en-US"/>
+        </w:rPr>
+        <w:t xml:space="preserve"> </w:t>
+      </w:r>
+      <w:r>
+        <w:rPr>
+          <w:lang w:val="en-US"/>
+        </w:rPr>
+        <w:t>127937</w:t>
+      </w:r>
+    </w:p>
+    <w:p>
+      <w:pPr>
+        <w:rPr>
+          <w:lang w:val="en-US"/>
+        </w:rPr>
+      </w:pPr>
+    </w:p>
+    <w:p>
+      <w:pPr>
+        <w:rPr>
+          <w:lang w:val="en-US"/>
+        </w:rPr>
+      </w:pPr>
+    </w:p>
+    <w:p>
+      <w:pPr>
+        <w:rPr>
+          <w:lang w:val="en-US"/>
+        </w:rPr>
+      </w:pPr>
+    </w:p>
+    <w:p>
+      <w:pPr>
+        <w:rPr>
+          <w:lang w:val="en-US"/>
+        </w:rPr>
+      </w:pPr>
+      <w:r>
+        <w:rPr>
+          <w:lang w:val="en-US"/>
+        </w:rPr>
+        <w:t>On</w:t>
+      </w:r>
+      <w:r>
+        <w:rPr>
+          <w:b/>
+          <w:bCs/>
+          <w:lang w:val="en-US"/>
+        </w:rPr>
+        <w:t xml:space="preserve"> WikiText-2</w:t>
+      </w:r>
+      <w:r>
+        <w:rPr>
+          <w:lang w:val="en-US"/>
+        </w:rPr>
+        <w:t>:</w:t>
+      </w:r>
+    </w:p>
+    <w:p>
+      <w:pPr>
+        <w:rPr>
+          <w:lang w:val="en-US"/>
+        </w:rPr>
+      </w:pPr>
+    </w:p>
+    <w:p>
+      <w:pPr>
+        <w:rPr>
+          <w:lang w:val="en-US"/>
+        </w:rPr>
+      </w:pPr>
+      <w:proofErr w:type="gramStart"/>
+      <w:r>
+        <w:rPr>
+          <w:lang w:val="en-US"/>
+        </w:rPr>
+        <w:t>INFO :</w:t>
+      </w:r>
+      <w:proofErr w:type="gramEnd"/>
+      <w:r>
+        <w:rPr>
+          <w:lang w:val="en-US"/>
+        </w:rPr>
+        <w:t xml:space="preserve"> </w:t>
+      </w:r>
+      <w:proofErr w:type="spellStart"/>
+      <w:r>
+        <w:rPr>
+          <w:lang w:val="en-US"/>
+        </w:rPr>
+        <w:t>X_senses.shape</w:t>
+      </w:r>
+      <w:proofErr w:type="spellEnd"/>
+      <w:r>
+        <w:rPr>
+          <w:lang w:val="en-US"/>
+        </w:rPr>
+        <w:t>=</w:t>
+      </w:r>
+      <w:proofErr w:type="spellStart"/>
+      <w:r>
+        <w:rPr>
+          <w:lang w:val="en-US"/>
+        </w:rPr>
+        <w:t>torch.Size</w:t>
+      </w:r>
+      <w:proofErr w:type="spellEnd"/>
+      <w:r>
+        <w:rPr>
+          <w:lang w:val="en-US"/>
+        </w:rPr>
+        <w:t>([</w:t>
+      </w:r>
+      <w:r>
+        <w:rPr>
+          <w:b/>
+          <w:bCs/>
+          <w:lang w:val="en-US"/>
+        </w:rPr>
+        <w:t>46710</w:t>
+      </w:r>
+      <w:r>
+        <w:rPr>
+          <w:lang w:val="en-US"/>
+        </w:rPr>
+        <w:t>, 300])</w:t>
+      </w:r>
+    </w:p>
+    <w:p>
+      <w:pPr>
+        <w:rPr>
+          <w:lang w:val="en-US"/>
+        </w:rPr>
+      </w:pPr>
+      <w:proofErr w:type="gramStart"/>
+      <w:r>
+        <w:rPr>
+          <w:lang w:val="en-US"/>
+        </w:rPr>
+        <w:t>INFO :</w:t>
+      </w:r>
+      <w:proofErr w:type="gramEnd"/>
+      <w:r>
+        <w:rPr>
+          <w:lang w:val="en-US"/>
+        </w:rPr>
+        <w:t xml:space="preserve"> </w:t>
+      </w:r>
+      <w:proofErr w:type="spellStart"/>
+      <w:r>
+        <w:rPr>
+          <w:lang w:val="en-US"/>
+        </w:rPr>
+        <w:t>X_globals.shape</w:t>
+      </w:r>
+      <w:proofErr w:type="spellEnd"/>
+      <w:r>
+        <w:rPr>
+          <w:lang w:val="en-US"/>
+        </w:rPr>
+        <w:t>=</w:t>
+      </w:r>
+      <w:proofErr w:type="spellStart"/>
+      <w:r>
+        <w:rPr>
+          <w:lang w:val="en-US"/>
+        </w:rPr>
+        <w:t>torch.Size</w:t>
+      </w:r>
+      <w:proofErr w:type="spellEnd"/>
+      <w:r>
+        <w:rPr>
+          <w:lang w:val="en-US"/>
+        </w:rPr>
+        <w:t>([</w:t>
+      </w:r>
+      <w:r>
+        <w:rPr>
+          <w:b/>
+          <w:bCs/>
+          <w:lang w:val="en-US"/>
+        </w:rPr>
+        <w:t>33278</w:t>
+      </w:r>
+      <w:r>
+        <w:rPr>
+          <w:lang w:val="en-US"/>
+        </w:rPr>
+        <w:t>, 300])</w:t>
+      </w:r>
+    </w:p>
+    <w:p>
+      <w:pPr>
+        <w:rPr>
+          <w:lang w:val="en-US"/>
+        </w:rPr>
+      </w:pPr>
+      <w:proofErr w:type="gramStart"/>
+      <w:r>
+        <w:rPr>
+          <w:lang w:val="en-US"/>
+        </w:rPr>
+        <w:t>INFO :</w:t>
+      </w:r>
+      <w:proofErr w:type="gramEnd"/>
+      <w:r>
+        <w:rPr>
+          <w:lang w:val="en-US"/>
+        </w:rPr>
+        <w:t xml:space="preserve"> </w:t>
+      </w:r>
+      <w:proofErr w:type="spellStart"/>
+      <w:r>
+        <w:rPr>
+          <w:lang w:val="en-US"/>
+        </w:rPr>
+        <w:t>X_definitions.shape</w:t>
+      </w:r>
+      <w:proofErr w:type="spellEnd"/>
+      <w:r>
+        <w:rPr>
+          <w:lang w:val="en-US"/>
+        </w:rPr>
+        <w:t>=</w:t>
+      </w:r>
+      <w:proofErr w:type="spellStart"/>
+      <w:r>
+        <w:rPr>
+          <w:lang w:val="en-US"/>
+        </w:rPr>
+        <w:t>torch.Size</w:t>
+      </w:r>
+      <w:proofErr w:type="spellEnd"/>
+      <w:r>
+        <w:rPr>
+          <w:lang w:val="en-US"/>
+        </w:rPr>
+        <w:t>([28141, 300])</w:t>
+      </w:r>
+    </w:p>
+    <w:p>
+      <w:pPr>
+        <w:rPr>
+          <w:lang w:val="en-US"/>
+        </w:rPr>
+      </w:pPr>
+      <w:proofErr w:type="gramStart"/>
+      <w:r>
+        <w:rPr>
+          <w:lang w:val="en-US"/>
+        </w:rPr>
+        <w:t>INFO :</w:t>
+      </w:r>
+      <w:proofErr w:type="gramEnd"/>
+      <w:r>
+        <w:rPr>
+          <w:lang w:val="en-US"/>
+        </w:rPr>
+        <w:t xml:space="preserve"> </w:t>
+      </w:r>
+      <w:proofErr w:type="spellStart"/>
+      <w:r>
+        <w:rPr>
+          <w:lang w:val="en-US"/>
+        </w:rPr>
+        <w:t>X_examples.shape</w:t>
+      </w:r>
+      <w:proofErr w:type="spellEnd"/>
+      <w:r>
+        <w:rPr>
+          <w:lang w:val="en-US"/>
+        </w:rPr>
+        <w:t>=</w:t>
+      </w:r>
+      <w:proofErr w:type="spellStart"/>
+      <w:r>
+        <w:rPr>
+          <w:lang w:val="en-US"/>
+        </w:rPr>
+        <w:t>torch.Size</w:t>
+      </w:r>
+      <w:proofErr w:type="spellEnd"/>
+      <w:r>
+        <w:rPr>
+          <w:lang w:val="en-US"/>
+        </w:rPr>
+        <w:t>([26593, 300])</w:t>
+      </w:r>
+    </w:p>
+    <w:p>
+      <w:pPr>
+        <w:rPr>
+          <w:lang w:val="en-US"/>
+        </w:rPr>
+      </w:pPr>
+    </w:p>
+    <w:p>
+      <w:pPr>
+        <w:rPr>
+          <w:lang w:val="en-US"/>
+        </w:rPr>
+      </w:pPr>
+      <w:r>
+        <w:rPr>
+          <w:lang w:val="en-US"/>
+        </w:rPr>
+        <w:t>Graph ranges = 0, senses;</w:t>
+      </w:r>
+      <w:r>
+        <w:rPr>
+          <w:lang w:val="en-US"/>
+        </w:rPr>
+        <w:t>46709</w:t>
+      </w:r>
+      <w:r>
+        <w:rPr>
+          <w:lang w:val="en-US"/>
+        </w:rPr>
+        <w:t xml:space="preserve">, </w:t>
+      </w:r>
+      <w:proofErr w:type="spellStart"/>
+      <w:r>
+        <w:rPr>
+          <w:lang w:val="en-US"/>
+        </w:rPr>
+        <w:t>globals</w:t>
+      </w:r>
+      <w:proofErr w:type="spellEnd"/>
+      <w:r>
+        <w:rPr>
+          <w:lang w:val="en-US"/>
+        </w:rPr>
+        <w:t xml:space="preserve">; </w:t>
+      </w:r>
+      <w:r>
+        <w:rPr>
+          <w:lang w:val="en-US"/>
+        </w:rPr>
+        <w:t>79988</w:t>
+      </w:r>
+      <w:r>
+        <w:rPr>
+          <w:lang w:val="en-US"/>
+        </w:rPr>
+        <w:t xml:space="preserve">, definitions; </w:t>
+      </w:r>
+      <w:r>
+        <w:rPr>
+          <w:lang w:val="en-US"/>
+        </w:rPr>
+        <w:t>108129</w:t>
+      </w:r>
+      <w:r>
+        <w:rPr>
+          <w:lang w:val="en-US"/>
+        </w:rPr>
+        <w:t>, exampl</w:t>
+      </w:r>
+      <w:r>
+        <w:rPr>
+          <w:lang w:val="en-US"/>
+        </w:rPr>
+        <w:t>es</w:t>
+      </w:r>
+      <w:r>
+        <w:rPr>
+          <w:lang w:val="en-US"/>
+        </w:rPr>
+        <w:t xml:space="preserve">; </w:t>
+      </w:r>
+      <w:r>
+        <w:rPr>
+          <w:lang w:val="en-US"/>
+        </w:rPr>
+        <w:t>134722</w:t>
+      </w:r>
+      <w:r>
+        <w:rPr>
+          <w:lang w:val="en-US"/>
+        </w:rPr>
+        <w:t>…</w:t>
+      </w:r>
+    </w:p>
+    <w:p>
+      <w:pPr>
+        <w:rPr>
+          <w:lang w:val="en-US"/>
+        </w:rPr>
+      </w:pPr>
+    </w:p>
+    <w:p>
+      <w:pPr>
+        <w:rPr>
+          <w:lang w:val="en-US"/>
+        </w:rPr>
+      </w:pPr>
+      <w:proofErr w:type="gramStart"/>
+      <w:r>
+        <w:rPr>
+          <w:lang w:val="en-US"/>
+        </w:rPr>
+        <w:t>INFO :</w:t>
+      </w:r>
+      <w:proofErr w:type="gramEnd"/>
+      <w:r>
+        <w:rPr>
+          <w:lang w:val="en-US"/>
+        </w:rPr>
+        <w:t xml:space="preserve"> definition_edges.__</w:t>
+      </w:r>
+      <w:proofErr w:type="spellStart"/>
+      <w:r>
+        <w:rPr>
+          <w:lang w:val="en-US"/>
+        </w:rPr>
+        <w:t>len</w:t>
+      </w:r>
+      <w:proofErr w:type="spellEnd"/>
+      <w:r>
+        <w:rPr>
+          <w:lang w:val="en-US"/>
+        </w:rPr>
+        <w:t>__()=28141</w:t>
+      </w:r>
+    </w:p>
+    <w:p>
+      <w:pPr>
+        <w:rPr>
+          <w:lang w:val="en-US"/>
+        </w:rPr>
+      </w:pPr>
+      <w:proofErr w:type="gramStart"/>
+      <w:r>
+        <w:rPr>
+          <w:lang w:val="en-US"/>
+        </w:rPr>
+        <w:t>INFO :</w:t>
+      </w:r>
+      <w:proofErr w:type="gramEnd"/>
+      <w:r>
+        <w:rPr>
+          <w:lang w:val="en-US"/>
+        </w:rPr>
+        <w:t xml:space="preserve"> example_edges.__</w:t>
+      </w:r>
+      <w:proofErr w:type="spellStart"/>
+      <w:r>
+        <w:rPr>
+          <w:lang w:val="en-US"/>
+        </w:rPr>
+        <w:t>len</w:t>
+      </w:r>
+      <w:proofErr w:type="spellEnd"/>
+      <w:r>
+        <w:rPr>
+          <w:lang w:val="en-US"/>
+        </w:rPr>
+        <w:t>__()=26593</w:t>
+      </w:r>
+    </w:p>
+    <w:p>
+      <w:pPr>
+        <w:rPr>
+          <w:lang w:val="en-US"/>
+        </w:rPr>
+      </w:pPr>
+      <w:proofErr w:type="gramStart"/>
+      <w:r>
+        <w:rPr>
+          <w:lang w:val="en-US"/>
+        </w:rPr>
+        <w:t>INFO :</w:t>
+      </w:r>
+      <w:proofErr w:type="gramEnd"/>
+      <w:r>
+        <w:rPr>
+          <w:lang w:val="en-US"/>
+        </w:rPr>
+        <w:t xml:space="preserve"> sc_edges.__</w:t>
+      </w:r>
+      <w:proofErr w:type="spellStart"/>
+      <w:r>
+        <w:rPr>
+          <w:lang w:val="en-US"/>
+        </w:rPr>
+        <w:t>len</w:t>
+      </w:r>
+      <w:proofErr w:type="spellEnd"/>
+      <w:r>
+        <w:rPr>
+          <w:lang w:val="en-US"/>
+        </w:rPr>
+        <w:t>__()=46710</w:t>
+      </w:r>
+    </w:p>
+    <w:p>
+      <w:pPr>
+        <w:rPr>
+          <w:lang w:val="en-US"/>
+        </w:rPr>
+      </w:pPr>
+      <w:proofErr w:type="gramStart"/>
+      <w:r>
+        <w:rPr>
+          <w:lang w:val="en-US"/>
+        </w:rPr>
+        <w:t>INFO :</w:t>
+      </w:r>
+      <w:proofErr w:type="gramEnd"/>
+      <w:r>
+        <w:rPr>
+          <w:lang w:val="en-US"/>
+        </w:rPr>
+        <w:t xml:space="preserve"> </w:t>
+      </w:r>
+      <w:proofErr w:type="spellStart"/>
+      <w:r>
+        <w:rPr>
+          <w:lang w:val="en-US"/>
+        </w:rPr>
+        <w:t>globals_needing_selfloop</w:t>
+      </w:r>
+      <w:proofErr w:type="spellEnd"/>
+      <w:r>
+        <w:rPr>
+          <w:lang w:val="en-US"/>
+        </w:rPr>
+        <w:t>=[]</w:t>
+      </w:r>
+    </w:p>
+    <w:p>
+      <w:pPr>
+        <w:rPr>
+          <w:lang w:val="en-US"/>
+        </w:rPr>
+      </w:pPr>
+    </w:p>
+    <w:p>
+      <w:pPr>
+        <w:rPr>
+          <w:lang w:val="en-US"/>
+        </w:rPr>
+      </w:pPr>
+    </w:p>
+    <w:p>
+      <w:pPr>
+        <w:pStyle w:val="Heading3"/>
+      </w:pPr>
+      <w:r>
+        <w:t>Graph test</w:t>
+      </w:r>
+    </w:p>
+    <w:p>
+      <w:pPr>
+        <w:rPr>
+          <w:lang w:val="en-US"/>
+        </w:rPr>
+      </w:pPr>
+    </w:p>
+    <w:p>
+      <w:pPr>
+        <w:rPr>
+          <w:sz w:val="36"/>
+          <w:szCs w:val="36"/>
+          <w:lang w:val="en-US"/>
+        </w:rPr>
+      </w:pPr>
+      <w:r>
+        <w:rPr>
+          <w:lang w:val="en-US"/>
+        </w:rPr>
+        <w:t>We write separately the code to check the graph connections, to be able to verify the correctness of the graph quickly and often instead of manually and sporadically.</w:t>
+      </w:r>
+    </w:p>
+    <w:p/>
+    <w:p>
+      <w:pPr>
+        <w:rPr>
+          <w:lang w:val="en-US"/>
+        </w:rPr>
+      </w:pPr>
+      <w:r>
+        <w:rPr>
+          <w:b/>
+          <w:bCs/>
+          <w:lang w:val="en-US"/>
+        </w:rPr>
+        <w:t xml:space="preserve">On </w:t>
+      </w:r>
+      <w:proofErr w:type="spellStart"/>
+      <w:r>
+        <w:rPr>
+          <w:b/>
+          <w:bCs/>
+          <w:lang w:val="en-US"/>
+        </w:rPr>
+        <w:t>SemCor</w:t>
+      </w:r>
+      <w:proofErr w:type="spellEnd"/>
+      <w:r>
+        <w:rPr>
+          <w:b/>
+          <w:bCs/>
+          <w:lang w:val="en-US"/>
+        </w:rPr>
+        <w:t>, run 1</w:t>
+      </w:r>
+      <w:r>
+        <w:rPr>
+          <w:lang w:val="en-US"/>
+        </w:rPr>
+        <w:t>:</w:t>
+      </w:r>
+    </w:p>
+    <w:p>
+      <w:pPr>
+        <w:rPr>
+          <w:lang w:val="en-US"/>
+        </w:rPr>
+      </w:pPr>
+    </w:p>
+    <w:tbl>
+      <w:tblPr>
+        <w:tblStyle w:val="TableGrid"/>
+        <w:tblW w:w="0" w:type="auto"/>
+        <w:tblLook w:val="04A0" w:firstRow="1" w:lastRow="0" w:firstColumn="1" w:lastColumn="0" w:noHBand="0" w:noVBand="1"/>
+      </w:tblPr>
+      <w:tblGrid>
+        <w:gridCol w:w="9010"/>
+      </w:tblGrid>
+      <w:tr>
+        <w:tc>
+          <w:tcPr>
+            <w:tcW w:w="9010" w:type="dxa"/>
+          </w:tcPr>
+          <w:p>
+            <w:pPr>
+              <w:rPr>
+                <w:lang w:val="en-US"/>
+              </w:rPr>
+            </w:pPr>
+            <w:r>
+              <w:rPr>
+                <w:lang w:val="en-US"/>
+              </w:rPr>
+              <w:t>Center:</w:t>
+            </w:r>
+          </w:p>
+          <w:p>
+            <w:pPr>
+              <w:rPr>
+                <w:b/>
+                <w:bCs/>
+                <w:lang w:val="en-US"/>
+              </w:rPr>
+            </w:pPr>
+            <w:proofErr w:type="gramStart"/>
+            <w:r>
+              <w:rPr>
+                <w:lang w:val="en-US"/>
+              </w:rPr>
+              <w:t>INFO :</w:t>
+            </w:r>
+            <w:proofErr w:type="gramEnd"/>
+            <w:r>
+              <w:rPr>
+                <w:lang w:val="en-US"/>
+              </w:rPr>
+              <w:t xml:space="preserve"> n=12409 ; sense=</w:t>
+            </w:r>
+            <w:r>
+              <w:rPr>
+                <w:b/>
+                <w:bCs/>
+                <w:lang w:val="en-US"/>
+              </w:rPr>
+              <w:t>for_example.r.01</w:t>
+            </w:r>
+          </w:p>
+          <w:p>
+            <w:pPr>
+              <w:rPr>
+                <w:lang w:val="en-US"/>
+              </w:rPr>
+            </w:pPr>
+            <w:proofErr w:type="gramStart"/>
+            <w:r>
+              <w:rPr>
+                <w:lang w:val="en-US"/>
+              </w:rPr>
+              <w:t>INFO :</w:t>
+            </w:r>
+            <w:proofErr w:type="gramEnd"/>
+            <w:r>
+              <w:rPr>
+                <w:lang w:val="en-US"/>
+              </w:rPr>
+              <w:t xml:space="preserve"> </w:t>
+            </w:r>
+            <w:proofErr w:type="spellStart"/>
+            <w:r>
+              <w:rPr>
+                <w:lang w:val="en-US"/>
+              </w:rPr>
+              <w:t>Neighbours</w:t>
+            </w:r>
+            <w:proofErr w:type="spellEnd"/>
+            <w:r>
+              <w:rPr>
+                <w:lang w:val="en-US"/>
+              </w:rPr>
+              <w:t>:</w:t>
+            </w:r>
+          </w:p>
+          <w:p>
+            <w:pPr>
+              <w:rPr>
+                <w:lang w:val="en-US"/>
+              </w:rPr>
+            </w:pPr>
+            <w:proofErr w:type="gramStart"/>
+            <w:r>
+              <w:rPr>
+                <w:lang w:val="en-US"/>
+              </w:rPr>
+              <w:t>INFO :</w:t>
+            </w:r>
+            <w:proofErr w:type="gramEnd"/>
+            <w:r>
+              <w:rPr>
+                <w:lang w:val="en-US"/>
+              </w:rPr>
+              <w:t xml:space="preserve"> n=12409 ; sense=for_example.r.01</w:t>
+            </w:r>
+          </w:p>
+          <w:p>
+            <w:pPr>
+              <w:rPr>
+                <w:lang w:val="en-US"/>
+              </w:rPr>
+            </w:pPr>
+            <w:proofErr w:type="gramStart"/>
+            <w:r>
+              <w:rPr>
+                <w:lang w:val="en-US"/>
+              </w:rPr>
+              <w:t>INFO :</w:t>
+            </w:r>
+            <w:proofErr w:type="gramEnd"/>
+            <w:r>
+              <w:rPr>
+                <w:lang w:val="en-US"/>
+              </w:rPr>
+              <w:t xml:space="preserve"> n=77193('for_example.r.01', 'as an example')</w:t>
+            </w:r>
+          </w:p>
+          <w:p>
+            <w:pPr>
+              <w:rPr>
+                <w:lang w:val="en-US"/>
+              </w:rPr>
+            </w:pPr>
+            <w:proofErr w:type="gramStart"/>
+            <w:r>
+              <w:rPr>
+                <w:lang w:val="en-US"/>
+              </w:rPr>
+              <w:t>INFO :</w:t>
+            </w:r>
+            <w:proofErr w:type="gramEnd"/>
+            <w:r>
+              <w:rPr>
+                <w:lang w:val="en-US"/>
+              </w:rPr>
+              <w:t xml:space="preserve"> n=110076('for_example.r.01', 'take ribbon snakes, for example')</w:t>
+            </w:r>
+          </w:p>
+          <w:p>
+            <w:pPr>
+              <w:rPr>
+                <w:lang w:val="en-US"/>
+              </w:rPr>
+            </w:pPr>
+            <w:proofErr w:type="gramStart"/>
+            <w:r>
+              <w:rPr>
+                <w:lang w:val="en-US"/>
+              </w:rPr>
+              <w:t>INFO :</w:t>
+            </w:r>
+            <w:proofErr w:type="gramEnd"/>
+            <w:r>
+              <w:rPr>
+                <w:lang w:val="en-US"/>
+              </w:rPr>
+              <w:t xml:space="preserve"> n=44583 ; global=</w:t>
+            </w:r>
+            <w:proofErr w:type="spellStart"/>
+            <w:r>
+              <w:rPr>
+                <w:lang w:val="en-US"/>
+              </w:rPr>
+              <w:t>for_example</w:t>
+            </w:r>
+            <w:proofErr w:type="spellEnd"/>
+          </w:p>
+          <w:p>
+            <w:pPr>
+              <w:rPr>
+                <w:lang w:val="en-US"/>
+              </w:rPr>
+            </w:pPr>
+            <w:proofErr w:type="gramStart"/>
+            <w:r>
+              <w:rPr>
+                <w:lang w:val="en-US"/>
+              </w:rPr>
+              <w:t>INFO :</w:t>
+            </w:r>
+            <w:proofErr w:type="gramEnd"/>
+            <w:r>
+              <w:rPr>
+                <w:lang w:val="en-US"/>
+              </w:rPr>
+              <w:t xml:space="preserve"> n=49321 ; global=e.g.</w:t>
+            </w:r>
+          </w:p>
+          <w:p>
+            <w:pPr>
+              <w:rPr>
+                <w:lang w:val="en-US"/>
+              </w:rPr>
+            </w:pPr>
+            <w:proofErr w:type="gramStart"/>
+            <w:r>
+              <w:rPr>
+                <w:lang w:val="en-US"/>
+              </w:rPr>
+              <w:t>INFO :</w:t>
+            </w:r>
+            <w:proofErr w:type="gramEnd"/>
+            <w:r>
+              <w:rPr>
+                <w:lang w:val="en-US"/>
+              </w:rPr>
+              <w:t xml:space="preserve"> n=45226 ; global=</w:t>
+            </w:r>
+            <w:proofErr w:type="spellStart"/>
+            <w:r>
+              <w:rPr>
+                <w:lang w:val="en-US"/>
+              </w:rPr>
+              <w:t>for_instance</w:t>
+            </w:r>
+            <w:proofErr w:type="spellEnd"/>
+          </w:p>
+          <w:p>
+            <w:pPr>
+              <w:rPr>
+                <w:lang w:val="en-US"/>
+              </w:rPr>
+            </w:pPr>
+            <w:proofErr w:type="gramStart"/>
+            <w:r>
+              <w:rPr>
+                <w:lang w:val="en-US"/>
+              </w:rPr>
+              <w:t>INFO :</w:t>
+            </w:r>
+            <w:proofErr w:type="gramEnd"/>
+            <w:r>
+              <w:rPr>
+                <w:lang w:val="en-US"/>
+              </w:rPr>
+              <w:t xml:space="preserve"> n=59416 ; global=</w:t>
+            </w:r>
+            <w:proofErr w:type="spellStart"/>
+            <w:r>
+              <w:rPr>
+                <w:lang w:val="en-US"/>
+              </w:rPr>
+              <w:t>e._g</w:t>
+            </w:r>
+            <w:proofErr w:type="spellEnd"/>
+            <w:r>
+              <w:rPr>
+                <w:lang w:val="en-US"/>
+              </w:rPr>
+              <w:t>.</w:t>
+            </w:r>
+          </w:p>
+          <w:p>
+            <w:pPr>
+              <w:rPr>
+                <w:lang w:val="en-US"/>
+              </w:rPr>
+            </w:pPr>
+            <w:r>
+              <w:rPr>
+                <w:lang w:val="en-US"/>
+              </w:rPr>
+              <w:lastRenderedPageBreak/>
+              <w:t>Center:</w:t>
+            </w:r>
+          </w:p>
+          <w:p>
+            <w:pPr>
+              <w:rPr>
+                <w:lang w:val="en-US"/>
+              </w:rPr>
+            </w:pPr>
+            <w:proofErr w:type="gramStart"/>
+            <w:r>
+              <w:rPr>
+                <w:lang w:val="en-US"/>
+              </w:rPr>
+              <w:t>INFO :</w:t>
+            </w:r>
+            <w:proofErr w:type="gramEnd"/>
+            <w:r>
+              <w:rPr>
+                <w:lang w:val="en-US"/>
+              </w:rPr>
+              <w:t xml:space="preserve"> n=15720 ; sense=induce.v.02</w:t>
+            </w:r>
+          </w:p>
+          <w:p>
+            <w:pPr>
+              <w:rPr>
+                <w:lang w:val="en-US"/>
+              </w:rPr>
+            </w:pPr>
+            <w:proofErr w:type="gramStart"/>
+            <w:r>
+              <w:rPr>
+                <w:lang w:val="en-US"/>
+              </w:rPr>
+              <w:t>INFO :</w:t>
+            </w:r>
+            <w:proofErr w:type="gramEnd"/>
+            <w:r>
+              <w:rPr>
+                <w:lang w:val="en-US"/>
+              </w:rPr>
+              <w:t xml:space="preserve"> </w:t>
+            </w:r>
+            <w:proofErr w:type="spellStart"/>
+            <w:r>
+              <w:rPr>
+                <w:lang w:val="en-US"/>
+              </w:rPr>
+              <w:t>Neighbours</w:t>
+            </w:r>
+            <w:proofErr w:type="spellEnd"/>
+            <w:r>
+              <w:rPr>
+                <w:lang w:val="en-US"/>
+              </w:rPr>
+              <w:t>:</w:t>
+            </w:r>
+          </w:p>
+          <w:p>
+            <w:pPr>
+              <w:rPr>
+                <w:lang w:val="en-US"/>
+              </w:rPr>
+            </w:pPr>
+            <w:proofErr w:type="gramStart"/>
+            <w:r>
+              <w:rPr>
+                <w:lang w:val="en-US"/>
+              </w:rPr>
+              <w:t>INFO :</w:t>
+            </w:r>
+            <w:proofErr w:type="gramEnd"/>
+            <w:r>
+              <w:rPr>
+                <w:lang w:val="en-US"/>
+              </w:rPr>
+              <w:t xml:space="preserve"> n=15720 ; sense=induce.v.02</w:t>
+            </w:r>
+          </w:p>
+          <w:p>
+            <w:pPr>
+              <w:rPr>
+                <w:lang w:val="en-US"/>
+              </w:rPr>
+            </w:pPr>
+            <w:proofErr w:type="gramStart"/>
+            <w:r>
+              <w:rPr>
+                <w:lang w:val="en-US"/>
+              </w:rPr>
+              <w:t>INFO :</w:t>
+            </w:r>
+            <w:proofErr w:type="gramEnd"/>
+            <w:r>
+              <w:rPr>
+                <w:lang w:val="en-US"/>
+              </w:rPr>
+              <w:t xml:space="preserve"> n=80504('induce.v.02', </w:t>
+            </w:r>
+            <w:proofErr w:type="spellStart"/>
+            <w:r>
+              <w:rPr>
+                <w:lang w:val="en-US"/>
+              </w:rPr>
+              <w:t>'cause</w:t>
+            </w:r>
+            <w:proofErr w:type="spellEnd"/>
+            <w:r>
+              <w:rPr>
+                <w:lang w:val="en-US"/>
+              </w:rPr>
+              <w:t xml:space="preserve"> to do; cause to act in a specified manner')</w:t>
+            </w:r>
+          </w:p>
+          <w:p>
+            <w:pPr>
+              <w:rPr>
+                <w:lang w:val="en-US"/>
+              </w:rPr>
+            </w:pPr>
+            <w:proofErr w:type="gramStart"/>
+            <w:r>
+              <w:rPr>
+                <w:lang w:val="en-US"/>
+              </w:rPr>
+              <w:t>INFO :</w:t>
+            </w:r>
+            <w:proofErr w:type="gramEnd"/>
+            <w:r>
+              <w:rPr>
+                <w:lang w:val="en-US"/>
+              </w:rPr>
+              <w:t xml:space="preserve"> n=112987('induce.v.02', 'My children finally got me to buy a computer')</w:t>
+            </w:r>
+          </w:p>
+          <w:p>
+            <w:pPr>
+              <w:rPr>
+                <w:lang w:val="en-US"/>
+              </w:rPr>
+            </w:pPr>
+            <w:proofErr w:type="gramStart"/>
+            <w:r>
+              <w:rPr>
+                <w:lang w:val="en-US"/>
+              </w:rPr>
+              <w:t>INFO :</w:t>
+            </w:r>
+            <w:proofErr w:type="gramEnd"/>
+            <w:r>
+              <w:rPr>
+                <w:lang w:val="en-US"/>
+              </w:rPr>
+              <w:t xml:space="preserve"> n=112988('induce.v.02', 'My wife made me buy a new sofa')</w:t>
+            </w:r>
+          </w:p>
+          <w:p>
+            <w:pPr>
+              <w:rPr>
+                <w:lang w:val="en-US"/>
+              </w:rPr>
+            </w:pPr>
+            <w:proofErr w:type="gramStart"/>
+            <w:r>
+              <w:rPr>
+                <w:lang w:val="en-US"/>
+              </w:rPr>
+              <w:t>INFO :</w:t>
+            </w:r>
+            <w:proofErr w:type="gramEnd"/>
+            <w:r>
+              <w:rPr>
+                <w:lang w:val="en-US"/>
+              </w:rPr>
+              <w:t xml:space="preserve"> n=112986('induce.v.02', 'The ads induced me to buy a VCR')</w:t>
+            </w:r>
+          </w:p>
+          <w:p>
+            <w:pPr>
+              <w:rPr>
+                <w:lang w:val="en-US"/>
+              </w:rPr>
+            </w:pPr>
+            <w:proofErr w:type="gramStart"/>
+            <w:r>
+              <w:rPr>
+                <w:lang w:val="en-US"/>
+              </w:rPr>
+              <w:t>INFO :</w:t>
+            </w:r>
+            <w:proofErr w:type="gramEnd"/>
+            <w:r>
+              <w:rPr>
+                <w:lang w:val="en-US"/>
+              </w:rPr>
+              <w:t xml:space="preserve"> n=40500 ; global=get</w:t>
+            </w:r>
+          </w:p>
+          <w:p>
+            <w:pPr>
+              <w:rPr>
+                <w:lang w:val="en-US"/>
+              </w:rPr>
+            </w:pPr>
+            <w:proofErr w:type="gramStart"/>
+            <w:r>
+              <w:rPr>
+                <w:lang w:val="en-US"/>
+              </w:rPr>
+              <w:t>INFO :</w:t>
+            </w:r>
+            <w:proofErr w:type="gramEnd"/>
+            <w:r>
+              <w:rPr>
+                <w:lang w:val="en-US"/>
+              </w:rPr>
+              <w:t xml:space="preserve"> n=46529 ; global=stimulate</w:t>
+            </w:r>
+          </w:p>
+          <w:p>
+            <w:pPr>
+              <w:rPr>
+                <w:lang w:val="en-US"/>
+              </w:rPr>
+            </w:pPr>
+            <w:proofErr w:type="gramStart"/>
+            <w:r>
+              <w:rPr>
+                <w:lang w:val="en-US"/>
+              </w:rPr>
+              <w:t>INFO :</w:t>
+            </w:r>
+            <w:proofErr w:type="gramEnd"/>
+            <w:r>
+              <w:rPr>
+                <w:lang w:val="en-US"/>
+              </w:rPr>
+              <w:t xml:space="preserve"> n=48879 ; global=induce</w:t>
+            </w:r>
+          </w:p>
+          <w:p>
+            <w:pPr>
+              <w:rPr>
+                <w:lang w:val="en-US"/>
+              </w:rPr>
+            </w:pPr>
+            <w:proofErr w:type="gramStart"/>
+            <w:r>
+              <w:rPr>
+                <w:lang w:val="en-US"/>
+              </w:rPr>
+              <w:t>INFO :</w:t>
+            </w:r>
+            <w:proofErr w:type="gramEnd"/>
+            <w:r>
+              <w:rPr>
+                <w:lang w:val="en-US"/>
+              </w:rPr>
+              <w:t xml:space="preserve"> n=50438 ; global=induced</w:t>
+            </w:r>
+          </w:p>
+          <w:p>
+            <w:pPr>
+              <w:rPr>
+                <w:lang w:val="en-US"/>
+              </w:rPr>
+            </w:pPr>
+            <w:proofErr w:type="gramStart"/>
+            <w:r>
+              <w:rPr>
+                <w:lang w:val="en-US"/>
+              </w:rPr>
+              <w:t>INFO :</w:t>
+            </w:r>
+            <w:proofErr w:type="gramEnd"/>
+            <w:r>
+              <w:rPr>
+                <w:lang w:val="en-US"/>
+              </w:rPr>
+              <w:t xml:space="preserve"> n=41408 ; global=cause</w:t>
+            </w:r>
+          </w:p>
+          <w:p>
+            <w:pPr>
+              <w:rPr>
+                <w:lang w:val="en-US"/>
+              </w:rPr>
+            </w:pPr>
+            <w:proofErr w:type="gramStart"/>
+            <w:r>
+              <w:rPr>
+                <w:lang w:val="en-US"/>
+              </w:rPr>
+              <w:t>INFO :</w:t>
+            </w:r>
+            <w:proofErr w:type="gramEnd"/>
+            <w:r>
+              <w:rPr>
+                <w:lang w:val="en-US"/>
+              </w:rPr>
+              <w:t xml:space="preserve"> n=40554 ; global=make</w:t>
+            </w:r>
+          </w:p>
+          <w:p>
+            <w:pPr>
+              <w:rPr>
+                <w:lang w:val="en-US"/>
+              </w:rPr>
+            </w:pPr>
+            <w:proofErr w:type="gramStart"/>
+            <w:r>
+              <w:rPr>
+                <w:lang w:val="en-US"/>
+              </w:rPr>
+              <w:t>INFO :</w:t>
+            </w:r>
+            <w:proofErr w:type="gramEnd"/>
+            <w:r>
+              <w:rPr>
+                <w:lang w:val="en-US"/>
+              </w:rPr>
+              <w:t xml:space="preserve"> n=40126 ; global=have</w:t>
+            </w:r>
+          </w:p>
+        </w:tc>
+      </w:tr>
+      <w:tr>
+        <w:tc>
+          <w:tcPr>
+            <w:tcW w:w="9010" w:type="dxa"/>
+          </w:tcPr>
+          <w:p>
+            <w:pPr>
+              <w:rPr>
+                <w:lang w:val="en-US"/>
+              </w:rPr>
+            </w:pPr>
+            <w:r>
+              <w:rPr>
+                <w:lang w:val="en-US"/>
+              </w:rPr>
+              <w:lastRenderedPageBreak/>
+              <w:t>Center:</w:t>
+            </w:r>
+          </w:p>
+          <w:p>
+            <w:pPr>
+              <w:rPr>
+                <w:lang w:val="en-US"/>
+              </w:rPr>
+            </w:pPr>
+            <w:proofErr w:type="gramStart"/>
+            <w:r>
+              <w:rPr>
+                <w:lang w:val="en-US"/>
+              </w:rPr>
+              <w:t>INFO :</w:t>
+            </w:r>
+            <w:proofErr w:type="gramEnd"/>
+            <w:r>
+              <w:rPr>
+                <w:lang w:val="en-US"/>
+              </w:rPr>
+              <w:t xml:space="preserve"> n=56966 ; global=kindred</w:t>
+            </w:r>
+          </w:p>
+          <w:p>
+            <w:pPr>
+              <w:rPr>
+                <w:lang w:val="en-US"/>
+              </w:rPr>
+            </w:pPr>
+            <w:proofErr w:type="gramStart"/>
+            <w:r>
+              <w:rPr>
+                <w:lang w:val="en-US"/>
+              </w:rPr>
+              <w:t>INFO :</w:t>
+            </w:r>
+            <w:proofErr w:type="gramEnd"/>
+            <w:r>
+              <w:rPr>
+                <w:lang w:val="en-US"/>
+              </w:rPr>
+              <w:t xml:space="preserve"> </w:t>
+            </w:r>
+            <w:proofErr w:type="spellStart"/>
+            <w:r>
+              <w:rPr>
+                <w:lang w:val="en-US"/>
+              </w:rPr>
+              <w:t>Neighbours</w:t>
+            </w:r>
+            <w:proofErr w:type="spellEnd"/>
+            <w:r>
+              <w:rPr>
+                <w:lang w:val="en-US"/>
+              </w:rPr>
+              <w:t>:</w:t>
+            </w:r>
+          </w:p>
+          <w:p>
+            <w:pPr>
+              <w:rPr>
+                <w:lang w:val="en-US"/>
+              </w:rPr>
+            </w:pPr>
+            <w:proofErr w:type="gramStart"/>
+            <w:r>
+              <w:rPr>
+                <w:lang w:val="en-US"/>
+              </w:rPr>
+              <w:t>INFO :</w:t>
+            </w:r>
+            <w:proofErr w:type="gramEnd"/>
+            <w:r>
+              <w:rPr>
+                <w:lang w:val="en-US"/>
+              </w:rPr>
+              <w:t xml:space="preserve"> n=56966 ; global=kindred</w:t>
+            </w:r>
+          </w:p>
+          <w:p>
+            <w:pPr>
+              <w:rPr>
+                <w:lang w:val="en-US"/>
+              </w:rPr>
+            </w:pPr>
+            <w:proofErr w:type="gramStart"/>
+            <w:r>
+              <w:rPr>
+                <w:lang w:val="en-US"/>
+              </w:rPr>
+              <w:t>INFO :</w:t>
+            </w:r>
+            <w:proofErr w:type="gramEnd"/>
+            <w:r>
+              <w:rPr>
+                <w:lang w:val="en-US"/>
+              </w:rPr>
+              <w:t xml:space="preserve"> n=16884 ; sense=kindred.s.02</w:t>
+            </w:r>
+          </w:p>
+          <w:p>
+            <w:pPr>
+              <w:rPr>
+                <w:lang w:val="en-US"/>
+              </w:rPr>
+            </w:pPr>
+            <w:proofErr w:type="gramStart"/>
+            <w:r>
+              <w:rPr>
+                <w:lang w:val="en-US"/>
+              </w:rPr>
+              <w:t>INFO :</w:t>
+            </w:r>
+            <w:proofErr w:type="gramEnd"/>
+            <w:r>
+              <w:rPr>
+                <w:lang w:val="en-US"/>
+              </w:rPr>
+              <w:t xml:space="preserve"> n=805 ; sense=akin.s.01</w:t>
+            </w:r>
+          </w:p>
+          <w:p>
+            <w:proofErr w:type="gramStart"/>
+            <w:r>
+              <w:t>INFO :</w:t>
+            </w:r>
+            <w:proofErr w:type="gramEnd"/>
+            <w:r>
+              <w:t xml:space="preserve"> n=47039 ; global=</w:t>
+            </w:r>
+            <w:proofErr w:type="spellStart"/>
+            <w:r>
+              <w:t>akin</w:t>
+            </w:r>
+            <w:proofErr w:type="spellEnd"/>
+          </w:p>
+        </w:tc>
+      </w:tr>
+      <w:tr>
+        <w:tc>
+          <w:tcPr>
+            <w:tcW w:w="9010" w:type="dxa"/>
+          </w:tcPr>
+          <w:p>
+            <w:pPr>
+              <w:rPr>
+                <w:lang w:val="en-US"/>
+              </w:rPr>
+            </w:pPr>
+            <w:r>
+              <w:rPr>
+                <w:lang w:val="en-US"/>
+              </w:rPr>
+              <w:t>[definition]</w:t>
+            </w:r>
+          </w:p>
+          <w:p>
+            <w:pPr>
+              <w:rPr>
+                <w:lang w:val="en-US"/>
+              </w:rPr>
+            </w:pPr>
+            <w:r>
+              <w:rPr>
+                <w:lang w:val="en-US"/>
+              </w:rPr>
+              <w:t>Center:</w:t>
+            </w:r>
+          </w:p>
+          <w:p>
+            <w:pPr>
+              <w:rPr>
+                <w:lang w:val="en-US"/>
+              </w:rPr>
+            </w:pPr>
+            <w:proofErr w:type="gramStart"/>
+            <w:r>
+              <w:rPr>
+                <w:lang w:val="en-US"/>
+              </w:rPr>
+              <w:t>INFO :</w:t>
+            </w:r>
+            <w:proofErr w:type="gramEnd"/>
+            <w:r>
+              <w:rPr>
+                <w:lang w:val="en-US"/>
+              </w:rPr>
+              <w:t xml:space="preserve"> n=89856('retire.v.02', 'withdraw from active participation')</w:t>
+            </w:r>
+          </w:p>
+          <w:p>
+            <w:pPr>
+              <w:rPr>
+                <w:lang w:val="en-US"/>
+              </w:rPr>
+            </w:pPr>
+            <w:proofErr w:type="gramStart"/>
+            <w:r>
+              <w:rPr>
+                <w:lang w:val="en-US"/>
+              </w:rPr>
+              <w:t>INFO :</w:t>
+            </w:r>
+            <w:proofErr w:type="gramEnd"/>
+            <w:r>
+              <w:rPr>
+                <w:lang w:val="en-US"/>
+              </w:rPr>
+              <w:t xml:space="preserve"> </w:t>
+            </w:r>
+            <w:proofErr w:type="spellStart"/>
+            <w:r>
+              <w:rPr>
+                <w:lang w:val="en-US"/>
+              </w:rPr>
+              <w:t>Neighbours</w:t>
+            </w:r>
+            <w:proofErr w:type="spellEnd"/>
+            <w:r>
+              <w:rPr>
+                <w:lang w:val="en-US"/>
+              </w:rPr>
+              <w:t>:</w:t>
+            </w:r>
+          </w:p>
+          <w:p>
+            <w:pPr>
+              <w:rPr>
+                <w:lang w:val="en-US"/>
+              </w:rPr>
+            </w:pPr>
+            <w:proofErr w:type="gramStart"/>
+            <w:r>
+              <w:rPr>
+                <w:lang w:val="en-US"/>
+              </w:rPr>
+              <w:t>INFO :</w:t>
+            </w:r>
+            <w:proofErr w:type="gramEnd"/>
+            <w:r>
+              <w:rPr>
+                <w:lang w:val="en-US"/>
+              </w:rPr>
+              <w:t xml:space="preserve"> n=89856('retire.v.02', 'withdraw from active participation')</w:t>
+            </w:r>
+          </w:p>
+          <w:p>
+            <w:pPr>
+              <w:rPr>
+                <w:lang w:val="en-US"/>
+              </w:rPr>
+            </w:pPr>
+            <w:proofErr w:type="gramStart"/>
+            <w:r>
+              <w:rPr>
+                <w:lang w:val="en-US"/>
+              </w:rPr>
+              <w:t>INFO :</w:t>
+            </w:r>
+            <w:proofErr w:type="gramEnd"/>
+            <w:r>
+              <w:rPr>
+                <w:lang w:val="en-US"/>
+              </w:rPr>
+              <w:t xml:space="preserve"> n=25072 ; sense=retire.v.02</w:t>
+            </w:r>
+          </w:p>
+        </w:tc>
+      </w:tr>
+      <w:tr>
+        <w:tc>
+          <w:tcPr>
+            <w:tcW w:w="9010" w:type="dxa"/>
+          </w:tcPr>
+          <w:p>
+            <w:pPr>
+              <w:rPr>
+                <w:lang w:val="en-US"/>
+              </w:rPr>
+            </w:pPr>
+            <w:r>
+              <w:rPr>
+                <w:lang w:val="en-US"/>
+              </w:rPr>
+              <w:t>[example]</w:t>
+            </w:r>
+          </w:p>
+          <w:p>
+            <w:pPr>
+              <w:rPr>
+                <w:lang w:val="en-US"/>
+              </w:rPr>
+            </w:pPr>
+            <w:r>
+              <w:rPr>
+                <w:lang w:val="en-US"/>
+              </w:rPr>
+              <w:t>Center:</w:t>
+            </w:r>
+          </w:p>
+          <w:p>
+            <w:pPr>
+              <w:rPr>
+                <w:lang w:val="en-US"/>
+              </w:rPr>
+            </w:pPr>
+            <w:proofErr w:type="gramStart"/>
+            <w:r>
+              <w:rPr>
+                <w:lang w:val="en-US"/>
+              </w:rPr>
+              <w:t>INFO :</w:t>
+            </w:r>
+            <w:proofErr w:type="gramEnd"/>
+            <w:r>
+              <w:rPr>
+                <w:lang w:val="en-US"/>
+              </w:rPr>
+              <w:t xml:space="preserve"> n=103959('come_up.v.07', 'These names came up in the discussion')</w:t>
+            </w:r>
+          </w:p>
+          <w:p>
+            <w:pPr>
+              <w:rPr>
+                <w:lang w:val="en-US"/>
+              </w:rPr>
+            </w:pPr>
+            <w:proofErr w:type="gramStart"/>
+            <w:r>
+              <w:rPr>
+                <w:lang w:val="en-US"/>
+              </w:rPr>
+              <w:t>INFO :</w:t>
+            </w:r>
+            <w:proofErr w:type="gramEnd"/>
+            <w:r>
+              <w:rPr>
+                <w:lang w:val="en-US"/>
+              </w:rPr>
+              <w:t xml:space="preserve"> </w:t>
+            </w:r>
+            <w:proofErr w:type="spellStart"/>
+            <w:r>
+              <w:rPr>
+                <w:lang w:val="en-US"/>
+              </w:rPr>
+              <w:t>Neighbours</w:t>
+            </w:r>
+            <w:proofErr w:type="spellEnd"/>
+            <w:r>
+              <w:rPr>
+                <w:lang w:val="en-US"/>
+              </w:rPr>
+              <w:t>:</w:t>
+            </w:r>
+          </w:p>
+          <w:p>
+            <w:pPr>
+              <w:rPr>
+                <w:lang w:val="en-US"/>
+              </w:rPr>
+            </w:pPr>
+            <w:proofErr w:type="gramStart"/>
+            <w:r>
+              <w:rPr>
+                <w:lang w:val="en-US"/>
+              </w:rPr>
+              <w:t>INFO :</w:t>
+            </w:r>
+            <w:proofErr w:type="gramEnd"/>
+            <w:r>
+              <w:rPr>
+                <w:lang w:val="en-US"/>
+              </w:rPr>
+              <w:t xml:space="preserve"> n=103959('come_up.v.07', 'These names came up in the discussion')</w:t>
+            </w:r>
+          </w:p>
+          <w:p>
+            <w:pPr>
+              <w:rPr>
+                <w:lang w:val="en-US"/>
+              </w:rPr>
+            </w:pPr>
+            <w:proofErr w:type="gramStart"/>
+            <w:r>
+              <w:rPr>
+                <w:lang w:val="en-US"/>
+              </w:rPr>
+              <w:t>INFO :</w:t>
+            </w:r>
+            <w:proofErr w:type="gramEnd"/>
+            <w:r>
+              <w:rPr>
+                <w:lang w:val="en-US"/>
+              </w:rPr>
+              <w:t xml:space="preserve"> n=6075 ; sense=come_up.v.07</w:t>
+            </w:r>
+          </w:p>
+        </w:tc>
+      </w:tr>
+    </w:tbl>
+    <w:p>
+      <w:pPr>
+        <w:rPr>
+          <w:lang w:val="en-US"/>
+        </w:rPr>
+      </w:pPr>
+    </w:p>
+    <w:p>
+      <w:pPr>
+        <w:rPr>
+          <w:lang w:val="en-US"/>
+        </w:rPr>
+      </w:pPr>
+      <w:r>
+        <w:rPr>
+          <w:lang w:val="en-US"/>
+        </w:rPr>
+        <w:t xml:space="preserve">we observe that including the starting node among the </w:t>
+      </w:r>
+      <w:proofErr w:type="spellStart"/>
+      <w:r>
+        <w:rPr>
+          <w:lang w:val="en-US"/>
+        </w:rPr>
+        <w:t>neighbours</w:t>
+      </w:r>
+      <w:proofErr w:type="spellEnd"/>
+      <w:r>
+        <w:rPr>
+          <w:lang w:val="en-US"/>
+        </w:rPr>
+        <w:t xml:space="preserve"> is ok, because we use the </w:t>
+      </w:r>
+      <w:proofErr w:type="spellStart"/>
+      <w:r>
+        <w:rPr>
+          <w:lang w:val="en-US"/>
+        </w:rPr>
+        <w:t>neighbours</w:t>
+      </w:r>
+      <w:proofErr w:type="spellEnd"/>
+      <w:r>
+        <w:rPr>
+          <w:lang w:val="en-US"/>
+        </w:rPr>
+        <w:t xml:space="preserve"> to select the </w:t>
+      </w:r>
+      <w:proofErr w:type="spellStart"/>
+      <w:r>
+        <w:rPr>
+          <w:lang w:val="en-US"/>
+        </w:rPr>
+        <w:t>graph_area</w:t>
+      </w:r>
+      <w:proofErr w:type="spellEnd"/>
+      <w:r>
+        <w:rPr>
+          <w:lang w:val="en-US"/>
+        </w:rPr>
+        <w:t xml:space="preserve">, that for instance is used as input to the GAT: the center node </w:t>
+      </w:r>
+      <w:r>
+        <w:rPr>
+          <w:i/>
+          <w:iCs/>
+          <w:lang w:val="en-US"/>
+        </w:rPr>
+        <w:t>and</w:t>
+      </w:r>
+      <w:r>
+        <w:rPr>
+          <w:lang w:val="en-US"/>
+        </w:rPr>
+        <w:t xml:space="preserve"> the </w:t>
+      </w:r>
+      <w:proofErr w:type="spellStart"/>
+      <w:r>
+        <w:rPr>
+          <w:lang w:val="en-US"/>
+        </w:rPr>
+        <w:t>neighbours</w:t>
+      </w:r>
+      <w:proofErr w:type="spellEnd"/>
+      <w:r>
+        <w:rPr>
+          <w:lang w:val="en-US"/>
+        </w:rPr>
+        <w:t>.</w:t>
+      </w:r>
+    </w:p>
+    <w:p>
+      <w:pPr>
+        <w:rPr>
+          <w:lang w:val="en-US"/>
+        </w:rPr>
+      </w:pPr>
+    </w:p>
+    <w:p>
+      <w:pPr>
+        <w:rPr>
+          <w:lang w:val="en-US"/>
+        </w:rPr>
+      </w:pPr>
+      <w:r>
+        <w:rPr>
+          <w:b/>
+          <w:bCs/>
+          <w:lang w:val="en-US"/>
+        </w:rPr>
+        <w:t xml:space="preserve">On </w:t>
+      </w:r>
+      <w:r>
+        <w:rPr>
+          <w:b/>
+          <w:bCs/>
+          <w:lang w:val="en-US"/>
+        </w:rPr>
+        <w:t>WikiTex-2</w:t>
+      </w:r>
+      <w:r>
+        <w:rPr>
+          <w:b/>
+          <w:bCs/>
+          <w:lang w:val="en-US"/>
+        </w:rPr>
+        <w:t>, run 1</w:t>
+      </w:r>
+      <w:r>
+        <w:rPr>
+          <w:lang w:val="en-US"/>
+        </w:rPr>
+        <w:t>:</w:t>
+      </w:r>
+    </w:p>
+    <w:p>
+      <w:pPr>
+        <w:rPr>
+          <w:lang w:val="en-US"/>
+        </w:rPr>
+      </w:pPr>
+    </w:p>
+    <w:p>
+      <w:pPr>
+        <w:rPr>
+          <w:lang w:val="en-US"/>
+        </w:rPr>
+      </w:pPr>
+    </w:p>
+    <w:tbl>
+      <w:tblPr>
+        <w:tblStyle w:val="TableGrid"/>
+        <w:tblW w:w="0" w:type="auto"/>
+        <w:tblLook w:val="04A0" w:firstRow="1" w:lastRow="0" w:firstColumn="1" w:lastColumn="0" w:noHBand="0" w:noVBand="1"/>
+      </w:tblPr>
+      <w:tblGrid>
+        <w:gridCol w:w="9010"/>
+      </w:tblGrid>
+      <w:tr>
+        <w:tc>
+          <w:tcPr>
+            <w:tcW w:w="9010" w:type="dxa"/>
+          </w:tcPr>
+          <w:p>
+            <w:pPr>
+              <w:rPr>
+                <w:lang w:val="en-US"/>
+              </w:rPr>
+            </w:pPr>
+            <w:r>
+              <w:rPr>
+                <w:lang w:val="en-US"/>
+              </w:rPr>
+              <w:t>Center:</w:t>
+            </w:r>
+          </w:p>
+          <w:p>
+            <w:pPr>
+              <w:rPr>
+                <w:lang w:val="en-US"/>
+              </w:rPr>
+            </w:pPr>
+            <w:proofErr w:type="gramStart"/>
+            <w:r>
+              <w:rPr>
+                <w:lang w:val="en-US"/>
+              </w:rPr>
+              <w:t>INFO :</w:t>
+            </w:r>
+            <w:proofErr w:type="gramEnd"/>
+            <w:r>
+              <w:rPr>
+                <w:lang w:val="en-US"/>
+              </w:rPr>
+              <w:t xml:space="preserve"> n=44183 ; sense=Decline.dummySense.01</w:t>
+            </w:r>
+          </w:p>
+          <w:p>
+            <w:pPr>
+              <w:rPr>
+                <w:lang w:val="en-US"/>
+              </w:rPr>
+            </w:pPr>
+            <w:proofErr w:type="gramStart"/>
+            <w:r>
+              <w:rPr>
+                <w:lang w:val="en-US"/>
+              </w:rPr>
+              <w:t>INFO :</w:t>
+            </w:r>
+            <w:proofErr w:type="gramEnd"/>
+            <w:r>
+              <w:rPr>
+                <w:lang w:val="en-US"/>
+              </w:rPr>
+              <w:t xml:space="preserve"> </w:t>
+            </w:r>
+            <w:proofErr w:type="spellStart"/>
+            <w:r>
+              <w:rPr>
+                <w:lang w:val="en-US"/>
+              </w:rPr>
+              <w:t>Neighbours</w:t>
+            </w:r>
+            <w:proofErr w:type="spellEnd"/>
+            <w:r>
+              <w:rPr>
+                <w:lang w:val="en-US"/>
+              </w:rPr>
+              <w:t>:</w:t>
+            </w:r>
+          </w:p>
+          <w:p>
+            <w:pPr>
+              <w:rPr>
+                <w:lang w:val="en-US"/>
+              </w:rPr>
+            </w:pPr>
+            <w:proofErr w:type="gramStart"/>
+            <w:r>
+              <w:rPr>
+                <w:lang w:val="en-US"/>
+              </w:rPr>
+              <w:t>INFO :</w:t>
+            </w:r>
+            <w:proofErr w:type="gramEnd"/>
+            <w:r>
+              <w:rPr>
+                <w:lang w:val="en-US"/>
+              </w:rPr>
+              <w:t xml:space="preserve"> n=44183 ; sense=Decline.dummySense.01</w:t>
+            </w:r>
+          </w:p>
+          <w:p>
+            <w:pPr>
+              <w:rPr>
+                <w:lang w:val="en-US"/>
+              </w:rPr>
+            </w:pPr>
+            <w:proofErr w:type="gramStart"/>
+            <w:r>
+              <w:rPr>
+                <w:lang w:val="en-US"/>
+              </w:rPr>
+              <w:t>INFO :</w:t>
+            </w:r>
+            <w:proofErr w:type="gramEnd"/>
+            <w:r>
+              <w:rPr>
+                <w:lang w:val="en-US"/>
+              </w:rPr>
+              <w:t xml:space="preserve"> n=56631 ; global=Decline</w:t>
+            </w:r>
+          </w:p>
+        </w:tc>
+      </w:tr>
+      <w:tr>
+        <w:tc>
+          <w:tcPr>
+            <w:tcW w:w="9010" w:type="dxa"/>
+          </w:tcPr>
+          <w:p>
+            <w:pPr>
+              <w:rPr>
+                <w:lang w:val="en-US"/>
+              </w:rPr>
+            </w:pPr>
+            <w:r>
+              <w:rPr>
+                <w:lang w:val="en-US"/>
+              </w:rPr>
+              <w:t>Center:</w:t>
+            </w:r>
+          </w:p>
+          <w:p>
+            <w:pPr>
+              <w:rPr>
+                <w:lang w:val="en-US"/>
+              </w:rPr>
+            </w:pPr>
+            <w:proofErr w:type="gramStart"/>
+            <w:r>
+              <w:rPr>
+                <w:lang w:val="en-US"/>
+              </w:rPr>
+              <w:t>INFO :</w:t>
+            </w:r>
+            <w:proofErr w:type="gramEnd"/>
+            <w:r>
+              <w:rPr>
+                <w:lang w:val="en-US"/>
+              </w:rPr>
+              <w:t xml:space="preserve"> n=14808 ; sense=life.n.13</w:t>
+            </w:r>
+          </w:p>
+          <w:p>
+            <w:pPr>
+              <w:rPr>
+                <w:lang w:val="en-US"/>
+              </w:rPr>
+            </w:pPr>
+            <w:proofErr w:type="gramStart"/>
+            <w:r>
+              <w:rPr>
+                <w:lang w:val="en-US"/>
+              </w:rPr>
+              <w:t>INFO :</w:t>
+            </w:r>
+            <w:proofErr w:type="gramEnd"/>
+            <w:r>
+              <w:rPr>
+                <w:lang w:val="en-US"/>
+              </w:rPr>
+              <w:t xml:space="preserve"> </w:t>
+            </w:r>
+            <w:proofErr w:type="spellStart"/>
+            <w:r>
+              <w:rPr>
+                <w:lang w:val="en-US"/>
+              </w:rPr>
+              <w:t>Neighbours</w:t>
+            </w:r>
+            <w:proofErr w:type="spellEnd"/>
+            <w:r>
+              <w:rPr>
+                <w:lang w:val="en-US"/>
+              </w:rPr>
+              <w:t>:</w:t>
+            </w:r>
+          </w:p>
+          <w:p>
+            <w:pPr>
+              <w:rPr>
+                <w:lang w:val="en-US"/>
+              </w:rPr>
+            </w:pPr>
+            <w:proofErr w:type="gramStart"/>
+            <w:r>
+              <w:rPr>
+                <w:lang w:val="en-US"/>
+              </w:rPr>
+              <w:lastRenderedPageBreak/>
+              <w:t>INFO :</w:t>
+            </w:r>
+            <w:proofErr w:type="gramEnd"/>
+            <w:r>
+              <w:rPr>
+                <w:lang w:val="en-US"/>
+              </w:rPr>
+              <w:t xml:space="preserve"> n=14808 ; sense=life.n.13</w:t>
+            </w:r>
+          </w:p>
+          <w:p>
+            <w:pPr>
+              <w:rPr>
+                <w:lang w:val="en-US"/>
+              </w:rPr>
+            </w:pPr>
+            <w:proofErr w:type="gramStart"/>
+            <w:r>
+              <w:rPr>
+                <w:lang w:val="en-US"/>
+              </w:rPr>
+              <w:t>INFO :</w:t>
+            </w:r>
+            <w:proofErr w:type="gramEnd"/>
+            <w:r>
+              <w:rPr>
+                <w:lang w:val="en-US"/>
+              </w:rPr>
+              <w:t xml:space="preserve"> definition: n=94796('life.n.13', 'a motive for living')</w:t>
+            </w:r>
+          </w:p>
+          <w:p>
+            <w:pPr>
+              <w:rPr>
+                <w:lang w:val="en-US"/>
+              </w:rPr>
+            </w:pPr>
+            <w:proofErr w:type="gramStart"/>
+            <w:r>
+              <w:rPr>
+                <w:lang w:val="en-US"/>
+              </w:rPr>
+              <w:t>INFO :</w:t>
+            </w:r>
+            <w:proofErr w:type="gramEnd"/>
+            <w:r>
+              <w:rPr>
+                <w:lang w:val="en-US"/>
+              </w:rPr>
+              <w:t xml:space="preserve"> example: n=122590('life.n.13', 'pottery was his life')</w:t>
+            </w:r>
+          </w:p>
+          <w:p>
+            <w:pPr>
+              <w:rPr>
+                <w:lang w:val="en-US"/>
+              </w:rPr>
+            </w:pPr>
+            <w:proofErr w:type="gramStart"/>
+            <w:r>
+              <w:rPr>
+                <w:lang w:val="en-US"/>
+              </w:rPr>
+              <w:t>INFO :</w:t>
+            </w:r>
+            <w:proofErr w:type="gramEnd"/>
+            <w:r>
+              <w:rPr>
+                <w:lang w:val="en-US"/>
+              </w:rPr>
+              <w:t xml:space="preserve"> n=47837 ; global=life</w:t>
+            </w:r>
+          </w:p>
+        </w:tc>
+      </w:tr>
+      <w:tr>
+        <w:tc>
+          <w:tcPr>
+            <w:tcW w:w="9010" w:type="dxa"/>
+          </w:tcPr>
+          <w:p>
+            <w:pPr>
+              <w:rPr>
+                <w:lang w:val="en-US"/>
+              </w:rPr>
+            </w:pPr>
+            <w:proofErr w:type="gramStart"/>
+            <w:r>
+              <w:rPr>
+                <w:lang w:val="en-US"/>
+              </w:rPr>
+              <w:lastRenderedPageBreak/>
+              <w:t>INFO :</w:t>
+            </w:r>
+            <w:proofErr w:type="gramEnd"/>
+            <w:r>
+              <w:rPr>
+                <w:lang w:val="en-US"/>
+              </w:rPr>
+              <w:t xml:space="preserve"> n=58247 ; global=migrants</w:t>
+            </w:r>
+          </w:p>
+          <w:p>
+            <w:pPr>
+              <w:rPr>
+                <w:lang w:val="en-US"/>
+              </w:rPr>
+            </w:pPr>
+            <w:proofErr w:type="gramStart"/>
+            <w:r>
+              <w:rPr>
+                <w:lang w:val="en-US"/>
+              </w:rPr>
+              <w:t>INFO :</w:t>
+            </w:r>
+            <w:proofErr w:type="gramEnd"/>
+            <w:r>
+              <w:rPr>
+                <w:lang w:val="en-US"/>
+              </w:rPr>
+              <w:t xml:space="preserve"> </w:t>
+            </w:r>
+            <w:proofErr w:type="spellStart"/>
+            <w:r>
+              <w:rPr>
+                <w:lang w:val="en-US"/>
+              </w:rPr>
+              <w:t>Neighbours</w:t>
+            </w:r>
+            <w:proofErr w:type="spellEnd"/>
+            <w:r>
+              <w:rPr>
+                <w:lang w:val="en-US"/>
+              </w:rPr>
+              <w:t>:</w:t>
+            </w:r>
+          </w:p>
+          <w:p>
+            <w:pPr>
+              <w:rPr>
+                <w:lang w:val="en-US"/>
+              </w:rPr>
+            </w:pPr>
+            <w:proofErr w:type="gramStart"/>
+            <w:r>
+              <w:rPr>
+                <w:lang w:val="en-US"/>
+              </w:rPr>
+              <w:t>INFO :</w:t>
+            </w:r>
+            <w:proofErr w:type="gramEnd"/>
+            <w:r>
+              <w:rPr>
+                <w:lang w:val="en-US"/>
+              </w:rPr>
+              <w:t xml:space="preserve"> n=58247 ; global=migrants</w:t>
+            </w:r>
+          </w:p>
+          <w:p>
+            <w:pPr>
+              <w:rPr>
+                <w:lang w:val="en-US"/>
+              </w:rPr>
+            </w:pPr>
+            <w:proofErr w:type="gramStart"/>
+            <w:r>
+              <w:rPr>
+                <w:color w:val="FF0000"/>
+                <w:lang w:val="en-US"/>
+              </w:rPr>
+              <w:t>note:</w:t>
+            </w:r>
+            <w:proofErr w:type="gramEnd"/>
+            <w:r>
+              <w:rPr>
+                <w:lang w:val="en-US"/>
+              </w:rPr>
+              <w:t xml:space="preserve"> </w:t>
+            </w:r>
+            <w:r>
+              <w:rPr>
+                <w:lang w:val="en-US"/>
+              </w:rPr>
+              <w:t xml:space="preserve">there should be a connection </w:t>
+            </w:r>
+            <w:r>
+              <w:rPr>
+                <w:lang w:val="en-US"/>
+              </w:rPr>
+              <w:t>between ‘migrants’ and the lemmatized / parent form ‘migrant’</w:t>
+            </w:r>
+            <w:r>
+              <w:rPr>
+                <w:lang w:val="en-US"/>
+              </w:rPr>
+              <w:t>. Is this due to us not picking up outgoing edges, or what?</w:t>
+            </w:r>
+          </w:p>
+        </w:tc>
+      </w:tr>
+      <w:tr>
+        <w:tc>
+          <w:tcPr>
+            <w:tcW w:w="9010" w:type="dxa"/>
+          </w:tcPr>
+          <w:p>
+            <w:pPr>
+              <w:rPr>
+                <w:lang w:val="en-US"/>
+              </w:rPr>
+            </w:pPr>
+            <w:r>
+              <w:rPr>
+                <w:lang w:val="en-US"/>
+              </w:rPr>
+              <w:t>Center:</w:t>
+            </w:r>
+          </w:p>
+          <w:p>
+            <w:pPr>
+              <w:rPr>
+                <w:lang w:val="en-US"/>
+              </w:rPr>
+            </w:pPr>
+            <w:proofErr w:type="gramStart"/>
+            <w:r>
+              <w:rPr>
+                <w:lang w:val="en-US"/>
+              </w:rPr>
+              <w:t>INFO :</w:t>
+            </w:r>
+            <w:proofErr w:type="gramEnd"/>
+            <w:r>
+              <w:rPr>
+                <w:lang w:val="en-US"/>
+              </w:rPr>
+              <w:t xml:space="preserve"> definition: n=85389('con.n.01', 'an argument opposed to a proposal')</w:t>
+            </w:r>
+          </w:p>
+          <w:p>
+            <w:pPr>
+              <w:rPr>
+                <w:lang w:val="en-US"/>
+              </w:rPr>
+            </w:pPr>
+            <w:proofErr w:type="gramStart"/>
+            <w:r>
+              <w:rPr>
+                <w:lang w:val="en-US"/>
+              </w:rPr>
+              <w:t>INFO :</w:t>
+            </w:r>
+            <w:proofErr w:type="gramEnd"/>
+            <w:r>
+              <w:rPr>
+                <w:lang w:val="en-US"/>
+              </w:rPr>
+              <w:t xml:space="preserve"> </w:t>
+            </w:r>
+            <w:proofErr w:type="spellStart"/>
+            <w:r>
+              <w:rPr>
+                <w:lang w:val="en-US"/>
+              </w:rPr>
+              <w:t>Neighbours</w:t>
+            </w:r>
+            <w:proofErr w:type="spellEnd"/>
+            <w:r>
+              <w:rPr>
+                <w:lang w:val="en-US"/>
+              </w:rPr>
+              <w:t>:</w:t>
+            </w:r>
+          </w:p>
+          <w:p>
+            <w:pPr>
+              <w:rPr>
+                <w:lang w:val="en-US"/>
+              </w:rPr>
+            </w:pPr>
+            <w:proofErr w:type="gramStart"/>
+            <w:r>
+              <w:rPr>
+                <w:lang w:val="en-US"/>
+              </w:rPr>
+              <w:t>INFO :</w:t>
+            </w:r>
+            <w:proofErr w:type="gramEnd"/>
+            <w:r>
+              <w:rPr>
+                <w:lang w:val="en-US"/>
+              </w:rPr>
+              <w:t xml:space="preserve"> definition: n=85389('con.n.01', 'an argument opposed to a proposal')</w:t>
+            </w:r>
+          </w:p>
+          <w:p>
+            <w:pPr>
+              <w:rPr>
+                <w:lang w:val="en-US"/>
+              </w:rPr>
+            </w:pPr>
+            <w:proofErr w:type="gramStart"/>
+            <w:r>
+              <w:rPr>
+                <w:lang w:val="en-US"/>
+              </w:rPr>
+              <w:t>INFO :</w:t>
+            </w:r>
+            <w:proofErr w:type="gramEnd"/>
+            <w:r>
+              <w:rPr>
+                <w:lang w:val="en-US"/>
+              </w:rPr>
+              <w:t xml:space="preserve"> n=5401 ; sense=con.n.01</w:t>
+            </w:r>
+          </w:p>
+        </w:tc>
+      </w:tr>
+      <w:tr>
+        <w:tc>
+          <w:tcPr>
+            <w:tcW w:w="9010" w:type="dxa"/>
+          </w:tcPr>
+          <w:p>
+            <w:pPr>
+              <w:rPr>
+                <w:lang w:val="en-US"/>
+              </w:rPr>
+            </w:pPr>
+            <w:r>
+              <w:rPr>
+                <w:lang w:val="en-US"/>
+              </w:rPr>
+              <w:t>Center:</w:t>
+            </w:r>
+          </w:p>
+          <w:p>
+            <w:pPr>
+              <w:rPr>
+                <w:lang w:val="en-US"/>
+              </w:rPr>
+            </w:pPr>
+            <w:proofErr w:type="gramStart"/>
+            <w:r>
+              <w:rPr>
+                <w:lang w:val="en-US"/>
+              </w:rPr>
+              <w:t>INFO :</w:t>
+            </w:r>
+            <w:proofErr w:type="gramEnd"/>
+            <w:r>
+              <w:rPr>
+                <w:lang w:val="en-US"/>
+              </w:rPr>
+              <w:t xml:space="preserve"> example: n=110001('audition.v.01', 'She auditioned for a role on Broadway')</w:t>
+            </w:r>
+          </w:p>
+          <w:p>
+            <w:pPr>
+              <w:rPr>
+                <w:lang w:val="en-US"/>
+              </w:rPr>
+            </w:pPr>
+            <w:proofErr w:type="gramStart"/>
+            <w:r>
+              <w:rPr>
+                <w:lang w:val="en-US"/>
+              </w:rPr>
+              <w:t>INFO :</w:t>
+            </w:r>
+            <w:proofErr w:type="gramEnd"/>
+            <w:r>
+              <w:rPr>
+                <w:lang w:val="en-US"/>
+              </w:rPr>
+              <w:t xml:space="preserve"> </w:t>
+            </w:r>
+            <w:proofErr w:type="spellStart"/>
+            <w:r>
+              <w:rPr>
+                <w:lang w:val="en-US"/>
+              </w:rPr>
+              <w:t>Neighbours</w:t>
+            </w:r>
+            <w:proofErr w:type="spellEnd"/>
+            <w:r>
+              <w:rPr>
+                <w:lang w:val="en-US"/>
+              </w:rPr>
+              <w:t>:</w:t>
+            </w:r>
+          </w:p>
+          <w:p>
+            <w:pPr>
+              <w:rPr>
+                <w:lang w:val="en-US"/>
+              </w:rPr>
+            </w:pPr>
+            <w:proofErr w:type="gramStart"/>
+            <w:r>
+              <w:rPr>
+                <w:lang w:val="en-US"/>
+              </w:rPr>
+              <w:t>INFO :</w:t>
+            </w:r>
+            <w:proofErr w:type="gramEnd"/>
+            <w:r>
+              <w:rPr>
+                <w:lang w:val="en-US"/>
+              </w:rPr>
+              <w:t xml:space="preserve"> example: n=110001('audition.v.01', 'She auditioned for a role on Broadway')</w:t>
+            </w:r>
+          </w:p>
+          <w:p>
+            <w:pPr>
+              <w:rPr>
+                <w:lang w:val="en-US"/>
+              </w:rPr>
+            </w:pPr>
+            <w:proofErr w:type="gramStart"/>
+            <w:r>
+              <w:rPr>
+                <w:lang w:val="en-US"/>
+              </w:rPr>
+              <w:t>INFO :</w:t>
+            </w:r>
+            <w:proofErr w:type="gramEnd"/>
+            <w:r>
+              <w:rPr>
+                <w:lang w:val="en-US"/>
+              </w:rPr>
+              <w:t xml:space="preserve"> n=1670 ; sense=audition.v.01</w:t>
+            </w:r>
+          </w:p>
+        </w:tc>
+      </w:tr>
+      <w:tr>
+        <w:tc>
+          <w:tcPr>
+            <w:tcW w:w="9010" w:type="dxa"/>
+          </w:tcPr>
+          <w:p>
+            <w:pPr>
+              <w:rPr>
+                <w:lang w:val="en-US"/>
+              </w:rPr>
+            </w:pPr>
+            <w:r>
+              <w:rPr>
+                <w:lang w:val="en-US"/>
+              </w:rPr>
+              <w:t>Center:</w:t>
+            </w:r>
+          </w:p>
+          <w:p>
+            <w:pPr>
+              <w:rPr>
+                <w:lang w:val="en-US"/>
+              </w:rPr>
+            </w:pPr>
+            <w:proofErr w:type="gramStart"/>
+            <w:r>
+              <w:rPr>
+                <w:lang w:val="en-US"/>
+              </w:rPr>
+              <w:t>INFO :</w:t>
+            </w:r>
+            <w:proofErr w:type="gramEnd"/>
+            <w:r>
+              <w:rPr>
+                <w:lang w:val="en-US"/>
+              </w:rPr>
+              <w:t xml:space="preserve"> example: n=122274('late.r.01', 'notice came so tardily that we almost missed the deadline')</w:t>
+            </w:r>
+          </w:p>
+          <w:p>
+            <w:pPr>
+              <w:rPr>
+                <w:lang w:val="en-US"/>
+              </w:rPr>
+            </w:pPr>
+            <w:proofErr w:type="gramStart"/>
+            <w:r>
+              <w:rPr>
+                <w:lang w:val="en-US"/>
+              </w:rPr>
+              <w:t>INFO :</w:t>
+            </w:r>
+            <w:proofErr w:type="gramEnd"/>
+            <w:r>
+              <w:rPr>
+                <w:lang w:val="en-US"/>
+              </w:rPr>
+              <w:t xml:space="preserve"> </w:t>
+            </w:r>
+            <w:proofErr w:type="spellStart"/>
+            <w:r>
+              <w:rPr>
+                <w:lang w:val="en-US"/>
+              </w:rPr>
+              <w:t>Neighbours</w:t>
+            </w:r>
+            <w:proofErr w:type="spellEnd"/>
+            <w:r>
+              <w:rPr>
+                <w:lang w:val="en-US"/>
+              </w:rPr>
+              <w:t>:</w:t>
+            </w:r>
+          </w:p>
+          <w:p>
+            <w:pPr>
+              <w:rPr>
+                <w:lang w:val="en-US"/>
+              </w:rPr>
+            </w:pPr>
+            <w:proofErr w:type="gramStart"/>
+            <w:r>
+              <w:rPr>
+                <w:lang w:val="en-US"/>
+              </w:rPr>
+              <w:t>INFO :</w:t>
+            </w:r>
+            <w:proofErr w:type="gramEnd"/>
+            <w:r>
+              <w:rPr>
+                <w:lang w:val="en-US"/>
+              </w:rPr>
+              <w:t xml:space="preserve"> example: n=122274('late.r.01', 'notice came so tardily that we almost missed the deadline')</w:t>
+            </w:r>
+          </w:p>
+          <w:p>
+            <w:pPr>
+              <w:rPr>
+                <w:lang w:val="en-US"/>
+              </w:rPr>
+            </w:pPr>
+            <w:proofErr w:type="gramStart"/>
+            <w:r>
+              <w:rPr>
+                <w:lang w:val="en-US"/>
+              </w:rPr>
+              <w:t>INFO :</w:t>
+            </w:r>
+            <w:proofErr w:type="gramEnd"/>
+            <w:r>
+              <w:rPr>
+                <w:lang w:val="en-US"/>
+              </w:rPr>
+              <w:t xml:space="preserve"> n=14480 ; sense=late.r.01</w:t>
+            </w:r>
+          </w:p>
+        </w:tc>
+      </w:tr>
+    </w:tbl>
+    <w:p>
+      <w:pPr>
+        <w:rPr>
+          <w:lang w:val="en-US"/>
+        </w:rPr>
+      </w:pPr>
+      <w:bookmarkStart w:id="14" w:name="_GoBack"/>
+      <w:bookmarkEnd w:id="14"/>
+    </w:p>
+    <w:p>
+      <w:pPr>
+        <w:rPr>
+          <w:lang w:val="en-US"/>
+        </w:rPr>
+      </w:pPr>
+      <w:r>
+        <w:rPr>
+          <w:lang w:val="en-US"/>
+        </w:rPr>
+        <w:t>As a consequence, I decide to make all edges not-directional (i.e. bidirectional): not only synonyms and antonyms, but also lemmas, definitions-to-senses and examples-to-senses.</w:t>
+      </w:r>
+    </w:p>
+    <w:p>
+      <w:pPr>
+        <w:rPr>
+          <w:lang w:val="en-US"/>
+        </w:rPr>
+      </w:pPr>
+    </w:p>
+    <w:p>
+      <w:pPr>
+        <w:rPr>
+          <w:b/>
+          <w:bCs/>
+          <w:lang w:val="en-US"/>
+        </w:rPr>
+      </w:pPr>
+      <w:r>
+        <w:rPr>
+          <w:b/>
+          <w:bCs/>
+          <w:lang w:val="en-US"/>
+        </w:rPr>
+        <w:t xml:space="preserve">On </w:t>
+      </w:r>
+      <w:proofErr w:type="spellStart"/>
+      <w:r>
+        <w:rPr>
+          <w:b/>
+          <w:bCs/>
+          <w:lang w:val="en-US"/>
+        </w:rPr>
+        <w:t>SemCor</w:t>
+      </w:r>
+      <w:proofErr w:type="spellEnd"/>
+      <w:r>
+        <w:rPr>
+          <w:b/>
+          <w:bCs/>
+          <w:lang w:val="en-US"/>
+        </w:rPr>
+        <w:t>, Run 2</w:t>
+      </w:r>
+    </w:p>
+    <w:p>
+      <w:pPr>
+        <w:rPr>
+          <w:lang w:val="en-US"/>
+        </w:rPr>
+      </w:pPr>
+    </w:p>
+    <w:p>
+      <w:pPr>
+        <w:rPr>
+          <w:lang w:val="en-US"/>
+        </w:rPr>
+      </w:pPr>
+    </w:p>
+    <w:p>
+      <w:pPr>
+        <w:rPr>
+          <w:lang w:val="en-US"/>
+        </w:rPr>
+      </w:pPr>
+    </w:p>
+    <w:p>
+      <w:pPr>
+        <w:rPr>
+          <w:b/>
+          <w:bCs/>
+          <w:lang w:val="en-US"/>
+        </w:rPr>
+      </w:pPr>
+      <w:r>
+        <w:rPr>
+          <w:b/>
+          <w:bCs/>
+          <w:lang w:val="en-US"/>
+        </w:rPr>
+        <w:t>On WikiText-2, Run 2</w:t>
+      </w:r>
+    </w:p>
+    <w:p>
+      <w:pPr>
+        <w:rPr>
+          <w:lang w:val="en-US"/>
+        </w:rPr>
+      </w:pPr>
+    </w:p>
+    <w:p>
+      <w:pPr>
+        <w:rPr>
+          <w:lang w:val="en-US"/>
+        </w:rPr>
+      </w:pPr>
+    </w:p>
+    <w:p>
+      <w:pPr>
+        <w:rPr>
+          <w:lang w:val="en-US"/>
+        </w:rPr>
+      </w:pPr>
+      <w:r>
+        <w:rPr>
+          <w:lang w:val="en-US"/>
+        </w:rPr>
+        <w:t xml:space="preserve"> </w:t>
+      </w:r>
+    </w:p>
+    <w:p>
+      <w:pPr>
+        <w:rPr>
           <w:lang w:val="en-US"/>
         </w:rPr>
       </w:pPr>

</xml_diff>